<commit_message>
Updated notes on MQL
</commit_message>
<xml_diff>
--- a/MongoDB/MongoDB Notes.docx
+++ b/MongoDB/MongoDB Notes.docx
@@ -991,23 +991,7 @@
           <w:sz w:val="24"/>
           <w:szCs w:val="24"/>
         </w:rPr>
-        <w:t xml:space="preserve">Example: </w:t>
-      </w:r>
-      <w:proofErr w:type="gramStart"/>
-      <w:r>
-        <w:rPr>
-          <w:sz w:val="24"/>
-          <w:szCs w:val="24"/>
-        </w:rPr>
-        <w:t>mydb.coll</w:t>
-      </w:r>
-      <w:proofErr w:type="gramEnd"/>
-      <w:r>
-        <w:rPr>
-          <w:sz w:val="24"/>
-          <w:szCs w:val="24"/>
-        </w:rPr>
-        <w:t>1 and mydb.coll2 indicates that there are two collections named coll1 and coll2 under a database named as “</w:t>
+        <w:t>Example: mydb.coll1 and mydb.coll2 indicates that there are two collections named coll1 and coll2 under a database named as “</w:t>
       </w:r>
       <w:proofErr w:type="spellStart"/>
       <w:r>
@@ -2041,7 +2025,6 @@
         </w:rPr>
       </w:pPr>
       <w:proofErr w:type="spellStart"/>
-      <w:proofErr w:type="gramStart"/>
       <w:r>
         <w:rPr>
           <w:b/>
@@ -2052,7 +2035,6 @@
         <w:t>db.stats</w:t>
       </w:r>
       <w:proofErr w:type="spellEnd"/>
-      <w:proofErr w:type="gramEnd"/>
       <w:r>
         <w:rPr>
           <w:b/>
@@ -3208,25 +3190,14 @@
         </w:rPr>
       </w:pPr>
       <w:proofErr w:type="spellStart"/>
-      <w:proofErr w:type="gramStart"/>
-      <w:r>
-        <w:rPr>
-          <w:b/>
-          <w:bCs/>
-          <w:sz w:val="24"/>
-          <w:szCs w:val="24"/>
-        </w:rPr>
-        <w:t>db.collection</w:t>
-      </w:r>
-      <w:proofErr w:type="gramEnd"/>
-      <w:r>
-        <w:rPr>
-          <w:b/>
-          <w:bCs/>
-          <w:sz w:val="24"/>
-          <w:szCs w:val="24"/>
-        </w:rPr>
-        <w:t>_name.insertOne</w:t>
+      <w:r>
+        <w:rPr>
+          <w:b/>
+          <w:bCs/>
+          <w:sz w:val="24"/>
+          <w:szCs w:val="24"/>
+        </w:rPr>
+        <w:t>db.collection_name.insertOne</w:t>
       </w:r>
       <w:proofErr w:type="spellEnd"/>
       <w:r>
@@ -3306,25 +3277,14 @@
         </w:rPr>
       </w:pPr>
       <w:proofErr w:type="spellStart"/>
-      <w:proofErr w:type="gramStart"/>
-      <w:r>
-        <w:rPr>
-          <w:b/>
-          <w:bCs/>
-          <w:sz w:val="24"/>
-          <w:szCs w:val="24"/>
-        </w:rPr>
-        <w:t>db.collection</w:t>
-      </w:r>
-      <w:proofErr w:type="gramEnd"/>
-      <w:r>
-        <w:rPr>
-          <w:b/>
-          <w:bCs/>
-          <w:sz w:val="24"/>
-          <w:szCs w:val="24"/>
-        </w:rPr>
-        <w:t>_name.insertMany</w:t>
+      <w:r>
+        <w:rPr>
+          <w:b/>
+          <w:bCs/>
+          <w:sz w:val="24"/>
+          <w:szCs w:val="24"/>
+        </w:rPr>
+        <w:t>db.collection_name.insertMany</w:t>
       </w:r>
       <w:proofErr w:type="spellEnd"/>
       <w:r>
@@ -3451,25 +3411,14 @@
         </w:rPr>
       </w:pPr>
       <w:proofErr w:type="spellStart"/>
-      <w:proofErr w:type="gramStart"/>
-      <w:r>
-        <w:rPr>
-          <w:b/>
-          <w:bCs/>
-          <w:sz w:val="24"/>
-          <w:szCs w:val="24"/>
-        </w:rPr>
-        <w:t>db.collection</w:t>
-      </w:r>
-      <w:proofErr w:type="gramEnd"/>
-      <w:r>
-        <w:rPr>
-          <w:b/>
-          <w:bCs/>
-          <w:sz w:val="24"/>
-          <w:szCs w:val="24"/>
-        </w:rPr>
-        <w:t>_name.insert</w:t>
+      <w:r>
+        <w:rPr>
+          <w:b/>
+          <w:bCs/>
+          <w:sz w:val="24"/>
+          <w:szCs w:val="24"/>
+        </w:rPr>
+        <w:t>db.collection_name.insert</w:t>
       </w:r>
       <w:proofErr w:type="spellEnd"/>
       <w:r>
@@ -3542,7 +3491,6 @@
         </w:rPr>
       </w:pPr>
       <w:proofErr w:type="spellStart"/>
-      <w:proofErr w:type="gramStart"/>
       <w:r>
         <w:rPr>
           <w:b/>
@@ -3553,7 +3501,6 @@
         <w:t>db.createCollection</w:t>
       </w:r>
       <w:proofErr w:type="spellEnd"/>
-      <w:proofErr w:type="gramEnd"/>
       <w:r>
         <w:rPr>
           <w:b/>
@@ -3676,25 +3623,14 @@
         </w:rPr>
       </w:pPr>
       <w:proofErr w:type="spellStart"/>
-      <w:proofErr w:type="gramStart"/>
-      <w:r>
-        <w:rPr>
-          <w:b/>
-          <w:bCs/>
-          <w:sz w:val="24"/>
-          <w:szCs w:val="24"/>
-        </w:rPr>
-        <w:t>db.collection</w:t>
-      </w:r>
-      <w:proofErr w:type="gramEnd"/>
-      <w:r>
-        <w:rPr>
-          <w:b/>
-          <w:bCs/>
-          <w:sz w:val="24"/>
-          <w:szCs w:val="24"/>
-        </w:rPr>
-        <w:t>_name.deleteOne</w:t>
+      <w:r>
+        <w:rPr>
+          <w:b/>
+          <w:bCs/>
+          <w:sz w:val="24"/>
+          <w:szCs w:val="24"/>
+        </w:rPr>
+        <w:t>db.collection_name.deleteOne</w:t>
       </w:r>
       <w:proofErr w:type="spellEnd"/>
       <w:r>
@@ -3747,25 +3683,14 @@
         </w:rPr>
       </w:pPr>
       <w:proofErr w:type="spellStart"/>
-      <w:proofErr w:type="gramStart"/>
-      <w:r>
-        <w:rPr>
-          <w:b/>
-          <w:bCs/>
-          <w:sz w:val="24"/>
-          <w:szCs w:val="24"/>
-        </w:rPr>
-        <w:t>db.collection</w:t>
-      </w:r>
-      <w:proofErr w:type="gramEnd"/>
-      <w:r>
-        <w:rPr>
-          <w:b/>
-          <w:bCs/>
-          <w:sz w:val="24"/>
-          <w:szCs w:val="24"/>
-        </w:rPr>
-        <w:t>_name.deleteMany</w:t>
+      <w:r>
+        <w:rPr>
+          <w:b/>
+          <w:bCs/>
+          <w:sz w:val="24"/>
+          <w:szCs w:val="24"/>
+        </w:rPr>
+        <w:t>db.collection_name.deleteMany</w:t>
       </w:r>
       <w:proofErr w:type="spellEnd"/>
       <w:r>
@@ -3818,25 +3743,14 @@
         </w:rPr>
       </w:pPr>
       <w:proofErr w:type="spellStart"/>
-      <w:proofErr w:type="gramStart"/>
-      <w:r>
-        <w:rPr>
-          <w:b/>
-          <w:bCs/>
-          <w:sz w:val="24"/>
-          <w:szCs w:val="24"/>
-        </w:rPr>
-        <w:t>db.collection</w:t>
-      </w:r>
-      <w:proofErr w:type="gramEnd"/>
-      <w:r>
-        <w:rPr>
-          <w:b/>
-          <w:bCs/>
-          <w:sz w:val="24"/>
-          <w:szCs w:val="24"/>
-        </w:rPr>
-        <w:t>_name.drop</w:t>
+      <w:r>
+        <w:rPr>
+          <w:b/>
+          <w:bCs/>
+          <w:sz w:val="24"/>
+          <w:szCs w:val="24"/>
+        </w:rPr>
+        <w:t>db.collection_name.drop</w:t>
       </w:r>
       <w:proofErr w:type="spellEnd"/>
       <w:r>
@@ -3917,25 +3831,14 @@
         </w:rPr>
       </w:pPr>
       <w:proofErr w:type="spellStart"/>
-      <w:proofErr w:type="gramStart"/>
-      <w:r>
-        <w:rPr>
-          <w:b/>
-          <w:bCs/>
-          <w:sz w:val="24"/>
-          <w:szCs w:val="24"/>
-        </w:rPr>
-        <w:t>db.collection</w:t>
-      </w:r>
-      <w:proofErr w:type="gramEnd"/>
-      <w:r>
-        <w:rPr>
-          <w:b/>
-          <w:bCs/>
-          <w:sz w:val="24"/>
-          <w:szCs w:val="24"/>
-        </w:rPr>
-        <w:t>_name.replaceOne</w:t>
+      <w:r>
+        <w:rPr>
+          <w:b/>
+          <w:bCs/>
+          <w:sz w:val="24"/>
+          <w:szCs w:val="24"/>
+        </w:rPr>
+        <w:t>db.collection_name.replaceOne</w:t>
       </w:r>
       <w:proofErr w:type="spellEnd"/>
       <w:r>
@@ -3988,25 +3891,14 @@
         </w:rPr>
       </w:pPr>
       <w:proofErr w:type="spellStart"/>
-      <w:proofErr w:type="gramStart"/>
-      <w:r>
-        <w:rPr>
-          <w:b/>
-          <w:bCs/>
-          <w:sz w:val="24"/>
-          <w:szCs w:val="24"/>
-        </w:rPr>
-        <w:t>db.collection</w:t>
-      </w:r>
-      <w:proofErr w:type="gramEnd"/>
-      <w:r>
-        <w:rPr>
-          <w:b/>
-          <w:bCs/>
-          <w:sz w:val="24"/>
-          <w:szCs w:val="24"/>
-        </w:rPr>
-        <w:t>_name.updateOne</w:t>
+      <w:r>
+        <w:rPr>
+          <w:b/>
+          <w:bCs/>
+          <w:sz w:val="24"/>
+          <w:szCs w:val="24"/>
+        </w:rPr>
+        <w:t>db.collection_name.updateOne</w:t>
       </w:r>
       <w:proofErr w:type="spellEnd"/>
       <w:r>
@@ -4119,25 +4011,14 @@
         </w:rPr>
       </w:pPr>
       <w:proofErr w:type="spellStart"/>
-      <w:proofErr w:type="gramStart"/>
-      <w:r>
-        <w:rPr>
-          <w:b/>
-          <w:bCs/>
-          <w:sz w:val="24"/>
-          <w:szCs w:val="24"/>
-        </w:rPr>
-        <w:t>db.collection</w:t>
-      </w:r>
-      <w:proofErr w:type="gramEnd"/>
-      <w:r>
-        <w:rPr>
-          <w:b/>
-          <w:bCs/>
-          <w:sz w:val="24"/>
-          <w:szCs w:val="24"/>
-        </w:rPr>
-        <w:t>_name.</w:t>
+      <w:r>
+        <w:rPr>
+          <w:b/>
+          <w:bCs/>
+          <w:sz w:val="24"/>
+          <w:szCs w:val="24"/>
+        </w:rPr>
+        <w:t>db.collection_name.</w:t>
       </w:r>
       <w:r>
         <w:rPr>
@@ -4864,25 +4745,14 @@
         </w:rPr>
       </w:pPr>
       <w:proofErr w:type="spellStart"/>
-      <w:proofErr w:type="gramStart"/>
-      <w:r>
-        <w:rPr>
-          <w:b/>
-          <w:bCs/>
-          <w:sz w:val="24"/>
-          <w:szCs w:val="24"/>
-        </w:rPr>
-        <w:t>db.collection</w:t>
-      </w:r>
-      <w:proofErr w:type="gramEnd"/>
-      <w:r>
-        <w:rPr>
-          <w:b/>
-          <w:bCs/>
-          <w:sz w:val="24"/>
-          <w:szCs w:val="24"/>
-        </w:rPr>
-        <w:t>_name.findOne</w:t>
+      <w:r>
+        <w:rPr>
+          <w:b/>
+          <w:bCs/>
+          <w:sz w:val="24"/>
+          <w:szCs w:val="24"/>
+        </w:rPr>
+        <w:t>db.collection_name.findOne</w:t>
       </w:r>
       <w:proofErr w:type="spellEnd"/>
       <w:r>
@@ -4935,25 +4805,14 @@
         </w:rPr>
       </w:pPr>
       <w:proofErr w:type="spellStart"/>
-      <w:proofErr w:type="gramStart"/>
-      <w:r>
-        <w:rPr>
-          <w:b/>
-          <w:bCs/>
-          <w:sz w:val="24"/>
-          <w:szCs w:val="24"/>
-        </w:rPr>
-        <w:t>db.collection</w:t>
-      </w:r>
-      <w:proofErr w:type="gramEnd"/>
-      <w:r>
-        <w:rPr>
-          <w:b/>
-          <w:bCs/>
-          <w:sz w:val="24"/>
-          <w:szCs w:val="24"/>
-        </w:rPr>
-        <w:t>_name.find</w:t>
+      <w:r>
+        <w:rPr>
+          <w:b/>
+          <w:bCs/>
+          <w:sz w:val="24"/>
+          <w:szCs w:val="24"/>
+        </w:rPr>
+        <w:t>db.collection_name.find</w:t>
       </w:r>
       <w:proofErr w:type="spellEnd"/>
       <w:r>
@@ -5008,25 +4867,14 @@
         </w:rPr>
       </w:pPr>
       <w:proofErr w:type="spellStart"/>
-      <w:proofErr w:type="gramStart"/>
-      <w:r>
-        <w:rPr>
-          <w:b/>
-          <w:bCs/>
-          <w:sz w:val="24"/>
-          <w:szCs w:val="24"/>
-        </w:rPr>
-        <w:t>db.collection</w:t>
-      </w:r>
-      <w:proofErr w:type="gramEnd"/>
-      <w:r>
-        <w:rPr>
-          <w:b/>
-          <w:bCs/>
-          <w:sz w:val="24"/>
-          <w:szCs w:val="24"/>
-        </w:rPr>
-        <w:t>_name.find</w:t>
+      <w:r>
+        <w:rPr>
+          <w:b/>
+          <w:bCs/>
+          <w:sz w:val="24"/>
+          <w:szCs w:val="24"/>
+        </w:rPr>
+        <w:t>db.collection_name.find</w:t>
       </w:r>
       <w:proofErr w:type="spellEnd"/>
       <w:r>
@@ -5133,25 +4981,14 @@
         </w:rPr>
       </w:pPr>
       <w:proofErr w:type="spellStart"/>
-      <w:proofErr w:type="gramStart"/>
-      <w:r>
-        <w:rPr>
-          <w:b/>
-          <w:bCs/>
-          <w:sz w:val="24"/>
-          <w:szCs w:val="24"/>
-        </w:rPr>
-        <w:t>db.collection</w:t>
-      </w:r>
-      <w:proofErr w:type="gramEnd"/>
-      <w:r>
-        <w:rPr>
-          <w:b/>
-          <w:bCs/>
-          <w:sz w:val="24"/>
-          <w:szCs w:val="24"/>
-        </w:rPr>
-        <w:t>_name.find</w:t>
+      <w:r>
+        <w:rPr>
+          <w:b/>
+          <w:bCs/>
+          <w:sz w:val="24"/>
+          <w:szCs w:val="24"/>
+        </w:rPr>
+        <w:t>db.collection_name.find</w:t>
       </w:r>
       <w:proofErr w:type="spellEnd"/>
       <w:r>
@@ -5213,25 +5050,14 @@
         </w:rPr>
       </w:pPr>
       <w:proofErr w:type="spellStart"/>
-      <w:proofErr w:type="gramStart"/>
-      <w:r>
-        <w:rPr>
-          <w:b/>
-          <w:bCs/>
-          <w:sz w:val="24"/>
-          <w:szCs w:val="24"/>
-        </w:rPr>
-        <w:t>db.collection</w:t>
-      </w:r>
-      <w:proofErr w:type="gramEnd"/>
-      <w:r>
-        <w:rPr>
-          <w:b/>
-          <w:bCs/>
-          <w:sz w:val="24"/>
-          <w:szCs w:val="24"/>
-        </w:rPr>
-        <w:t>_name.find</w:t>
+      <w:r>
+        <w:rPr>
+          <w:b/>
+          <w:bCs/>
+          <w:sz w:val="24"/>
+          <w:szCs w:val="24"/>
+        </w:rPr>
+        <w:t>db.collection_name.find</w:t>
       </w:r>
       <w:proofErr w:type="spellEnd"/>
       <w:r>
@@ -5318,25 +5144,14 @@
         </w:rPr>
       </w:pPr>
       <w:proofErr w:type="spellStart"/>
-      <w:proofErr w:type="gramStart"/>
-      <w:r>
-        <w:rPr>
-          <w:b/>
-          <w:bCs/>
-          <w:sz w:val="24"/>
-          <w:szCs w:val="24"/>
-        </w:rPr>
-        <w:t>db.collection</w:t>
-      </w:r>
-      <w:proofErr w:type="gramEnd"/>
-      <w:r>
-        <w:rPr>
-          <w:b/>
-          <w:bCs/>
-          <w:sz w:val="24"/>
-          <w:szCs w:val="24"/>
-        </w:rPr>
-        <w:t>_name.find</w:t>
+      <w:r>
+        <w:rPr>
+          <w:b/>
+          <w:bCs/>
+          <w:sz w:val="24"/>
+          <w:szCs w:val="24"/>
+        </w:rPr>
+        <w:t>db.collection_name.find</w:t>
       </w:r>
       <w:proofErr w:type="spellEnd"/>
       <w:r>
@@ -5933,7 +5748,7 @@
       <w:tr>
         <w:tc>
           <w:tcPr>
-            <w:tcW w:w="1041" w:type="dxa"/>
+            <w:tcW w:w="1110" w:type="dxa"/>
           </w:tcPr>
           <w:p>
             <w:pPr>
@@ -5953,7 +5768,7 @@
         </w:tc>
         <w:tc>
           <w:tcPr>
-            <w:tcW w:w="4201" w:type="dxa"/>
+            <w:tcW w:w="4166" w:type="dxa"/>
           </w:tcPr>
           <w:p>
             <w:pPr>
@@ -5973,7 +5788,7 @@
         </w:tc>
         <w:tc>
           <w:tcPr>
-            <w:tcW w:w="4108" w:type="dxa"/>
+            <w:tcW w:w="4074" w:type="dxa"/>
           </w:tcPr>
           <w:p>
             <w:pPr>
@@ -5995,7 +5810,7 @@
       <w:tr>
         <w:tc>
           <w:tcPr>
-            <w:tcW w:w="1041" w:type="dxa"/>
+            <w:tcW w:w="1110" w:type="dxa"/>
           </w:tcPr>
           <w:p>
             <w:pPr>
@@ -6019,7 +5834,7 @@
         </w:tc>
         <w:tc>
           <w:tcPr>
-            <w:tcW w:w="4201" w:type="dxa"/>
+            <w:tcW w:w="4166" w:type="dxa"/>
           </w:tcPr>
           <w:p>
             <w:pPr>
@@ -6039,7 +5854,7 @@
         </w:tc>
         <w:tc>
           <w:tcPr>
-            <w:tcW w:w="4108" w:type="dxa"/>
+            <w:tcW w:w="4074" w:type="dxa"/>
           </w:tcPr>
           <w:p>
             <w:pPr>
@@ -6083,7 +5898,7 @@
       <w:tr>
         <w:tc>
           <w:tcPr>
-            <w:tcW w:w="1041" w:type="dxa"/>
+            <w:tcW w:w="1110" w:type="dxa"/>
           </w:tcPr>
           <w:p>
             <w:pPr>
@@ -6107,7 +5922,7 @@
         </w:tc>
         <w:tc>
           <w:tcPr>
-            <w:tcW w:w="4201" w:type="dxa"/>
+            <w:tcW w:w="4166" w:type="dxa"/>
           </w:tcPr>
           <w:p>
             <w:pPr>
@@ -6127,7 +5942,7 @@
         </w:tc>
         <w:tc>
           <w:tcPr>
-            <w:tcW w:w="4108" w:type="dxa"/>
+            <w:tcW w:w="4074" w:type="dxa"/>
           </w:tcPr>
           <w:p>
             <w:pPr>
@@ -6171,7 +5986,113 @@
       <w:tr>
         <w:tc>
           <w:tcPr>
-            <w:tcW w:w="1041" w:type="dxa"/>
+            <w:tcW w:w="1110" w:type="dxa"/>
+          </w:tcPr>
+          <w:p>
+            <w:pPr>
+              <w:rPr>
+                <w:b/>
+                <w:bCs/>
+                <w:sz w:val="24"/>
+                <w:szCs w:val="24"/>
+              </w:rPr>
+            </w:pPr>
+            <w:r>
+              <w:rPr>
+                <w:b/>
+                <w:bCs/>
+                <w:sz w:val="24"/>
+                <w:szCs w:val="24"/>
+              </w:rPr>
+              <w:t>$nor</w:t>
+            </w:r>
+          </w:p>
+        </w:tc>
+        <w:tc>
+          <w:tcPr>
+            <w:tcW w:w="4166" w:type="dxa"/>
+          </w:tcPr>
+          <w:p>
+            <w:pPr>
+              <w:rPr>
+                <w:sz w:val="24"/>
+                <w:szCs w:val="24"/>
+              </w:rPr>
+            </w:pPr>
+            <w:r>
+              <w:rPr>
+                <w:sz w:val="24"/>
+                <w:szCs w:val="24"/>
+              </w:rPr>
+              <w:t>Returns true if neither condition is true</w:t>
+            </w:r>
+          </w:p>
+        </w:tc>
+        <w:tc>
+          <w:tcPr>
+            <w:tcW w:w="4074" w:type="dxa"/>
+          </w:tcPr>
+          <w:p>
+            <w:pPr>
+              <w:rPr>
+                <w:b/>
+                <w:bCs/>
+                <w:sz w:val="24"/>
+                <w:szCs w:val="24"/>
+              </w:rPr>
+            </w:pPr>
+            <w:r>
+              <w:rPr>
+                <w:b/>
+                <w:bCs/>
+                <w:sz w:val="24"/>
+                <w:szCs w:val="24"/>
+              </w:rPr>
+              <w:t>{“</w:t>
+            </w:r>
+            <w:r>
+              <w:rPr>
+                <w:b/>
+                <w:bCs/>
+                <w:sz w:val="24"/>
+                <w:szCs w:val="24"/>
+              </w:rPr>
+              <w:t>$</w:t>
+            </w:r>
+            <w:r>
+              <w:rPr>
+                <w:b/>
+                <w:bCs/>
+                <w:sz w:val="24"/>
+                <w:szCs w:val="24"/>
+              </w:rPr>
+              <w:t>n</w:t>
+            </w:r>
+            <w:r>
+              <w:rPr>
+                <w:b/>
+                <w:bCs/>
+                <w:sz w:val="24"/>
+                <w:szCs w:val="24"/>
+              </w:rPr>
+              <w:t>or</w:t>
+            </w:r>
+            <w:r>
+              <w:rPr>
+                <w:b/>
+                <w:bCs/>
+                <w:sz w:val="24"/>
+                <w:szCs w:val="24"/>
+              </w:rPr>
+              <w:t>”: [{key1: value1}, {key2: value2}]}</w:t>
+            </w:r>
+          </w:p>
+        </w:tc>
+      </w:tr>
+      <w:tr>
+        <w:tc>
+          <w:tcPr>
+            <w:tcW w:w="1110" w:type="dxa"/>
           </w:tcPr>
           <w:p>
             <w:pPr>
@@ -6195,7 +6116,7 @@
         </w:tc>
         <w:tc>
           <w:tcPr>
-            <w:tcW w:w="4201" w:type="dxa"/>
+            <w:tcW w:w="4166" w:type="dxa"/>
           </w:tcPr>
           <w:p>
             <w:pPr>
@@ -6215,7 +6136,7 @@
         </w:tc>
         <w:tc>
           <w:tcPr>
-            <w:tcW w:w="4108" w:type="dxa"/>
+            <w:tcW w:w="4074" w:type="dxa"/>
           </w:tcPr>
           <w:p>
             <w:pPr>
@@ -6241,7 +6162,7 @@
       <w:tr>
         <w:tc>
           <w:tcPr>
-            <w:tcW w:w="1041" w:type="dxa"/>
+            <w:tcW w:w="1110" w:type="dxa"/>
           </w:tcPr>
           <w:p>
             <w:pPr>
@@ -6265,7 +6186,7 @@
         </w:tc>
         <w:tc>
           <w:tcPr>
-            <w:tcW w:w="4201" w:type="dxa"/>
+            <w:tcW w:w="4166" w:type="dxa"/>
           </w:tcPr>
           <w:p>
             <w:pPr>
@@ -6285,7 +6206,7 @@
         </w:tc>
         <w:tc>
           <w:tcPr>
-            <w:tcW w:w="4108" w:type="dxa"/>
+            <w:tcW w:w="4074" w:type="dxa"/>
           </w:tcPr>
           <w:p>
             <w:pPr>
@@ -6311,7 +6232,7 @@
       <w:tr>
         <w:tc>
           <w:tcPr>
-            <w:tcW w:w="1041" w:type="dxa"/>
+            <w:tcW w:w="1110" w:type="dxa"/>
           </w:tcPr>
           <w:p>
             <w:pPr>
@@ -6346,7 +6267,7 @@
         </w:tc>
         <w:tc>
           <w:tcPr>
-            <w:tcW w:w="4201" w:type="dxa"/>
+            <w:tcW w:w="4166" w:type="dxa"/>
           </w:tcPr>
           <w:p>
             <w:pPr>
@@ -6366,7 +6287,7 @@
         </w:tc>
         <w:tc>
           <w:tcPr>
-            <w:tcW w:w="4108" w:type="dxa"/>
+            <w:tcW w:w="4074" w:type="dxa"/>
           </w:tcPr>
           <w:p>
             <w:pPr>
@@ -6461,14 +6382,6 @@
     <w:p>
       <w:pPr>
         <w:rPr>
-          <w:sz w:val="24"/>
-          <w:szCs w:val="24"/>
-        </w:rPr>
-      </w:pPr>
-    </w:p>
-    <w:p>
-      <w:pPr>
-        <w:rPr>
           <w:b/>
           <w:bCs/>
           <w:sz w:val="28"/>
@@ -6562,25 +6475,14 @@
         </w:rPr>
       </w:pPr>
       <w:proofErr w:type="spellStart"/>
-      <w:proofErr w:type="gramStart"/>
-      <w:r>
-        <w:rPr>
-          <w:b/>
-          <w:bCs/>
-          <w:sz w:val="24"/>
-          <w:szCs w:val="24"/>
-        </w:rPr>
-        <w:t>db.collection</w:t>
-      </w:r>
-      <w:proofErr w:type="gramEnd"/>
-      <w:r>
-        <w:rPr>
-          <w:b/>
-          <w:bCs/>
-          <w:sz w:val="24"/>
-          <w:szCs w:val="24"/>
-        </w:rPr>
-        <w:t>_name.find</w:t>
+      <w:r>
+        <w:rPr>
+          <w:b/>
+          <w:bCs/>
+          <w:sz w:val="24"/>
+          <w:szCs w:val="24"/>
+        </w:rPr>
+        <w:t>db.collection_name.find</w:t>
       </w:r>
       <w:proofErr w:type="spellEnd"/>
       <w:r>
@@ -6645,25 +6547,14 @@
         </w:rPr>
       </w:pPr>
       <w:proofErr w:type="spellStart"/>
-      <w:proofErr w:type="gramStart"/>
-      <w:r>
-        <w:rPr>
-          <w:b/>
-          <w:bCs/>
-          <w:sz w:val="24"/>
-          <w:szCs w:val="24"/>
-        </w:rPr>
-        <w:t>db.collection</w:t>
-      </w:r>
-      <w:proofErr w:type="gramEnd"/>
-      <w:r>
-        <w:rPr>
-          <w:b/>
-          <w:bCs/>
-          <w:sz w:val="24"/>
-          <w:szCs w:val="24"/>
-        </w:rPr>
-        <w:t>_name.find</w:t>
+      <w:r>
+        <w:rPr>
+          <w:b/>
+          <w:bCs/>
+          <w:sz w:val="24"/>
+          <w:szCs w:val="24"/>
+        </w:rPr>
+        <w:t>db.collection_name.find</w:t>
       </w:r>
       <w:proofErr w:type="spellEnd"/>
       <w:r>
@@ -6782,25 +6673,14 @@
         </w:rPr>
       </w:pPr>
       <w:proofErr w:type="spellStart"/>
-      <w:proofErr w:type="gramStart"/>
-      <w:r>
-        <w:rPr>
-          <w:b/>
-          <w:bCs/>
-          <w:sz w:val="24"/>
-          <w:szCs w:val="24"/>
-        </w:rPr>
-        <w:t>db.collection</w:t>
-      </w:r>
-      <w:proofErr w:type="gramEnd"/>
-      <w:r>
-        <w:rPr>
-          <w:b/>
-          <w:bCs/>
-          <w:sz w:val="24"/>
-          <w:szCs w:val="24"/>
-        </w:rPr>
-        <w:t>_name.find</w:t>
+      <w:r>
+        <w:rPr>
+          <w:b/>
+          <w:bCs/>
+          <w:sz w:val="24"/>
+          <w:szCs w:val="24"/>
+        </w:rPr>
+        <w:t>db.collection_name.find</w:t>
       </w:r>
       <w:proofErr w:type="spellEnd"/>
       <w:r>
@@ -6878,25 +6758,14 @@
         </w:rPr>
       </w:pPr>
       <w:proofErr w:type="spellStart"/>
-      <w:proofErr w:type="gramStart"/>
-      <w:r>
-        <w:rPr>
-          <w:b/>
-          <w:bCs/>
-          <w:sz w:val="24"/>
-          <w:szCs w:val="24"/>
-        </w:rPr>
-        <w:t>db.collection</w:t>
-      </w:r>
-      <w:proofErr w:type="gramEnd"/>
-      <w:r>
-        <w:rPr>
-          <w:b/>
-          <w:bCs/>
-          <w:sz w:val="24"/>
-          <w:szCs w:val="24"/>
-        </w:rPr>
-        <w:t>_name.find</w:t>
+      <w:r>
+        <w:rPr>
+          <w:b/>
+          <w:bCs/>
+          <w:sz w:val="24"/>
+          <w:szCs w:val="24"/>
+        </w:rPr>
+        <w:t>db.collection_name.find</w:t>
       </w:r>
       <w:proofErr w:type="spellEnd"/>
       <w:r>
@@ -7024,23 +6893,7 @@
           <w:szCs w:val="24"/>
         </w:rPr>
         <w:lastRenderedPageBreak/>
-        <w:t>Multiple array element query (</w:t>
-      </w:r>
-      <w:proofErr w:type="gramStart"/>
-      <w:r>
-        <w:rPr>
-          <w:sz w:val="24"/>
-          <w:szCs w:val="24"/>
-        </w:rPr>
-        <w:t>Non-exact</w:t>
-      </w:r>
-      <w:proofErr w:type="gramEnd"/>
-      <w:r>
-        <w:rPr>
-          <w:sz w:val="24"/>
-          <w:szCs w:val="24"/>
-        </w:rPr>
-        <w:t xml:space="preserve"> match)</w:t>
+        <w:t>Multiple array element query (Non-exact match)</w:t>
       </w:r>
     </w:p>
     <w:p>
@@ -7054,25 +6907,14 @@
         </w:rPr>
       </w:pPr>
       <w:proofErr w:type="spellStart"/>
-      <w:proofErr w:type="gramStart"/>
-      <w:r>
-        <w:rPr>
-          <w:b/>
-          <w:bCs/>
-          <w:sz w:val="24"/>
-          <w:szCs w:val="24"/>
-        </w:rPr>
-        <w:t>db.collection</w:t>
-      </w:r>
-      <w:proofErr w:type="gramEnd"/>
-      <w:r>
-        <w:rPr>
-          <w:b/>
-          <w:bCs/>
-          <w:sz w:val="24"/>
-          <w:szCs w:val="24"/>
-        </w:rPr>
-        <w:t>_name.find</w:t>
+      <w:r>
+        <w:rPr>
+          <w:b/>
+          <w:bCs/>
+          <w:sz w:val="24"/>
+          <w:szCs w:val="24"/>
+        </w:rPr>
+        <w:t>db.collection_name.find</w:t>
       </w:r>
       <w:proofErr w:type="spellEnd"/>
       <w:r>
@@ -7150,25 +6992,14 @@
         </w:rPr>
       </w:pPr>
       <w:proofErr w:type="spellStart"/>
-      <w:proofErr w:type="gramStart"/>
-      <w:r>
-        <w:rPr>
-          <w:b/>
-          <w:bCs/>
-          <w:sz w:val="24"/>
-          <w:szCs w:val="24"/>
-        </w:rPr>
-        <w:t>db.collection</w:t>
-      </w:r>
-      <w:proofErr w:type="gramEnd"/>
-      <w:r>
-        <w:rPr>
-          <w:b/>
-          <w:bCs/>
-          <w:sz w:val="24"/>
-          <w:szCs w:val="24"/>
-        </w:rPr>
-        <w:t>_name.find</w:t>
+      <w:r>
+        <w:rPr>
+          <w:b/>
+          <w:bCs/>
+          <w:sz w:val="24"/>
+          <w:szCs w:val="24"/>
+        </w:rPr>
+        <w:t>db.collection_name.find</w:t>
       </w:r>
       <w:proofErr w:type="spellEnd"/>
       <w:r>
@@ -7246,25 +7077,14 @@
         </w:rPr>
       </w:pPr>
       <w:proofErr w:type="spellStart"/>
-      <w:proofErr w:type="gramStart"/>
-      <w:r>
-        <w:rPr>
-          <w:b/>
-          <w:bCs/>
-          <w:sz w:val="24"/>
-          <w:szCs w:val="24"/>
-        </w:rPr>
-        <w:t>db.collection</w:t>
-      </w:r>
-      <w:proofErr w:type="gramEnd"/>
-      <w:r>
-        <w:rPr>
-          <w:b/>
-          <w:bCs/>
-          <w:sz w:val="24"/>
-          <w:szCs w:val="24"/>
-        </w:rPr>
-        <w:t>_name.find</w:t>
+      <w:r>
+        <w:rPr>
+          <w:b/>
+          <w:bCs/>
+          <w:sz w:val="24"/>
+          <w:szCs w:val="24"/>
+        </w:rPr>
+        <w:t>db.collection_name.find</w:t>
       </w:r>
       <w:proofErr w:type="spellEnd"/>
       <w:r>
@@ -7358,25 +7178,14 @@
         </w:rPr>
       </w:pPr>
       <w:proofErr w:type="spellStart"/>
-      <w:proofErr w:type="gramStart"/>
-      <w:r>
-        <w:rPr>
-          <w:b/>
-          <w:bCs/>
-          <w:sz w:val="24"/>
-          <w:szCs w:val="24"/>
-        </w:rPr>
-        <w:t>db.collection</w:t>
-      </w:r>
-      <w:proofErr w:type="gramEnd"/>
-      <w:r>
-        <w:rPr>
-          <w:b/>
-          <w:bCs/>
-          <w:sz w:val="24"/>
-          <w:szCs w:val="24"/>
-        </w:rPr>
-        <w:t>_name.find</w:t>
+      <w:r>
+        <w:rPr>
+          <w:b/>
+          <w:bCs/>
+          <w:sz w:val="24"/>
+          <w:szCs w:val="24"/>
+        </w:rPr>
+        <w:t>db.collection_name.find</w:t>
       </w:r>
       <w:proofErr w:type="spellEnd"/>
       <w:r>
@@ -7517,7 +7326,6 @@
         </w:rPr>
         <w:t xml:space="preserve"> operator, </w:t>
       </w:r>
-      <w:proofErr w:type="gramStart"/>
       <w:r>
         <w:rPr>
           <w:sz w:val="24"/>
@@ -7530,15 +7338,7 @@
           <w:sz w:val="24"/>
           <w:szCs w:val="24"/>
         </w:rPr>
-        <w:t xml:space="preserve"> condition</w:t>
-      </w:r>
-      <w:proofErr w:type="gramEnd"/>
-      <w:r>
-        <w:rPr>
-          <w:sz w:val="24"/>
-          <w:szCs w:val="24"/>
-        </w:rPr>
-        <w:t xml:space="preserve"> clauses </w:t>
+        <w:t xml:space="preserve"> condition clauses </w:t>
       </w:r>
       <w:r>
         <w:rPr>
@@ -7634,27 +7434,7 @@
           <w:sz w:val="24"/>
           <w:szCs w:val="24"/>
         </w:rPr>
-        <w:t>outer_</w:t>
-      </w:r>
-      <w:proofErr w:type="gramStart"/>
-      <w:r>
-        <w:rPr>
-          <w:b/>
-          <w:bCs/>
-          <w:sz w:val="24"/>
-          <w:szCs w:val="24"/>
-        </w:rPr>
-        <w:t>key.inner</w:t>
-      </w:r>
-      <w:proofErr w:type="gramEnd"/>
-      <w:r>
-        <w:rPr>
-          <w:b/>
-          <w:bCs/>
-          <w:sz w:val="24"/>
-          <w:szCs w:val="24"/>
-        </w:rPr>
-        <w:t>_key</w:t>
+        <w:t>outer_key.inner_key</w:t>
       </w:r>
       <w:proofErr w:type="spellEnd"/>
     </w:p>

</xml_diff>

<commit_message>
Added aggregation framework notes
</commit_message>
<xml_diff>
--- a/MongoDB/MongoDB Notes.docx
+++ b/MongoDB/MongoDB Notes.docx
@@ -6057,25 +6057,7 @@
                 <w:sz w:val="24"/>
                 <w:szCs w:val="24"/>
               </w:rPr>
-              <w:t>$</w:t>
-            </w:r>
-            <w:r>
-              <w:rPr>
-                <w:b/>
-                <w:bCs/>
-                <w:sz w:val="24"/>
-                <w:szCs w:val="24"/>
-              </w:rPr>
-              <w:t>n</w:t>
-            </w:r>
-            <w:r>
-              <w:rPr>
-                <w:b/>
-                <w:bCs/>
-                <w:sz w:val="24"/>
-                <w:szCs w:val="24"/>
-              </w:rPr>
-              <w:t>or</w:t>
+              <w:t>$nor</w:t>
             </w:r>
             <w:r>
               <w:rPr>
@@ -7488,6 +7470,2714 @@
         </w:rPr>
         <w:t>operator for non-exact matches.</w:t>
       </w:r>
+    </w:p>
+    <w:p>
+      <w:pPr>
+        <w:rPr>
+          <w:sz w:val="24"/>
+          <w:szCs w:val="24"/>
+        </w:rPr>
+      </w:pPr>
+    </w:p>
+    <w:p>
+      <w:pPr>
+        <w:rPr>
+          <w:b/>
+          <w:bCs/>
+          <w:sz w:val="24"/>
+          <w:szCs w:val="24"/>
+        </w:rPr>
+      </w:pPr>
+      <w:r>
+        <w:rPr>
+          <w:b/>
+          <w:bCs/>
+          <w:sz w:val="24"/>
+          <w:szCs w:val="24"/>
+        </w:rPr>
+        <w:lastRenderedPageBreak/>
+        <w:t>MongoDB Aggregation Framework</w:t>
+      </w:r>
+    </w:p>
+    <w:p>
+      <w:pPr>
+        <w:rPr>
+          <w:sz w:val="24"/>
+          <w:szCs w:val="24"/>
+        </w:rPr>
+      </w:pPr>
+      <w:r>
+        <w:rPr>
+          <w:sz w:val="24"/>
+          <w:szCs w:val="24"/>
+        </w:rPr>
+        <w:t>Aggregation framework in MongoDB is a set of analytical tools that uses the concept of pipeline for performing various functions</w:t>
+      </w:r>
+      <w:r>
+        <w:rPr>
+          <w:noProof/>
+        </w:rPr>
+        <w:drawing>
+          <wp:anchor distT="0" distB="0" distL="114300" distR="114300" simplePos="0" relativeHeight="251659264" behindDoc="0" locked="0" layoutInCell="1" allowOverlap="1" wp14:anchorId="7A71EB28" wp14:editId="4398052F">
+            <wp:simplePos x="0" y="0"/>
+            <wp:positionH relativeFrom="column">
+              <wp:posOffset>0</wp:posOffset>
+            </wp:positionH>
+            <wp:positionV relativeFrom="paragraph">
+              <wp:posOffset>398780</wp:posOffset>
+            </wp:positionV>
+            <wp:extent cx="5943600" cy="3204845"/>
+            <wp:effectExtent l="0" t="0" r="0" b="0"/>
+            <wp:wrapNone/>
+            <wp:docPr id="2" name="Picture 2" descr="Diagram&#10;&#10;Description automatically generated"/>
+            <wp:cNvGraphicFramePr>
+              <a:graphicFrameLocks xmlns:a="http://schemas.openxmlformats.org/drawingml/2006/main" noChangeAspect="1"/>
+            </wp:cNvGraphicFramePr>
+            <a:graphic xmlns:a="http://schemas.openxmlformats.org/drawingml/2006/main">
+              <a:graphicData uri="http://schemas.openxmlformats.org/drawingml/2006/picture">
+                <pic:pic xmlns:pic="http://schemas.openxmlformats.org/drawingml/2006/picture">
+                  <pic:nvPicPr>
+                    <pic:cNvPr id="2" name="Picture 2" descr="Diagram&#10;&#10;Description automatically generated"/>
+                    <pic:cNvPicPr/>
+                  </pic:nvPicPr>
+                  <pic:blipFill>
+                    <a:blip r:embed="rId9">
+                      <a:extLst>
+                        <a:ext uri="{28A0092B-C50C-407E-A947-70E740481C1C}">
+                          <a14:useLocalDpi xmlns:a14="http://schemas.microsoft.com/office/drawing/2010/main" val="0"/>
+                        </a:ext>
+                      </a:extLst>
+                    </a:blip>
+                    <a:stretch>
+                      <a:fillRect/>
+                    </a:stretch>
+                  </pic:blipFill>
+                  <pic:spPr>
+                    <a:xfrm>
+                      <a:off x="0" y="0"/>
+                      <a:ext cx="5943600" cy="3204845"/>
+                    </a:xfrm>
+                    <a:prstGeom prst="rect">
+                      <a:avLst/>
+                    </a:prstGeom>
+                  </pic:spPr>
+                </pic:pic>
+              </a:graphicData>
+            </a:graphic>
+          </wp:anchor>
+        </w:drawing>
+      </w:r>
+      <w:r>
+        <w:rPr>
+          <w:sz w:val="24"/>
+          <w:szCs w:val="24"/>
+        </w:rPr>
+        <w:t xml:space="preserve"> at different stages, which can be repeated.</w:t>
+      </w:r>
+    </w:p>
+    <w:p>
+      <w:pPr>
+        <w:rPr>
+          <w:sz w:val="24"/>
+          <w:szCs w:val="24"/>
+        </w:rPr>
+      </w:pPr>
+    </w:p>
+    <w:p>
+      <w:pPr>
+        <w:rPr>
+          <w:sz w:val="24"/>
+          <w:szCs w:val="24"/>
+        </w:rPr>
+      </w:pPr>
+    </w:p>
+    <w:p>
+      <w:pPr>
+        <w:rPr>
+          <w:sz w:val="24"/>
+          <w:szCs w:val="24"/>
+        </w:rPr>
+      </w:pPr>
+    </w:p>
+    <w:p>
+      <w:pPr>
+        <w:rPr>
+          <w:sz w:val="24"/>
+          <w:szCs w:val="24"/>
+        </w:rPr>
+      </w:pPr>
+    </w:p>
+    <w:p>
+      <w:pPr>
+        <w:rPr>
+          <w:sz w:val="24"/>
+          <w:szCs w:val="24"/>
+        </w:rPr>
+      </w:pPr>
+    </w:p>
+    <w:p>
+      <w:pPr>
+        <w:rPr>
+          <w:sz w:val="24"/>
+          <w:szCs w:val="24"/>
+        </w:rPr>
+      </w:pPr>
+    </w:p>
+    <w:p>
+      <w:pPr>
+        <w:rPr>
+          <w:sz w:val="24"/>
+          <w:szCs w:val="24"/>
+        </w:rPr>
+      </w:pPr>
+    </w:p>
+    <w:p>
+      <w:pPr>
+        <w:rPr>
+          <w:sz w:val="24"/>
+          <w:szCs w:val="24"/>
+        </w:rPr>
+      </w:pPr>
+    </w:p>
+    <w:p>
+      <w:pPr>
+        <w:rPr>
+          <w:sz w:val="24"/>
+          <w:szCs w:val="24"/>
+        </w:rPr>
+      </w:pPr>
+    </w:p>
+    <w:p>
+      <w:pPr>
+        <w:rPr>
+          <w:sz w:val="24"/>
+          <w:szCs w:val="24"/>
+        </w:rPr>
+      </w:pPr>
+    </w:p>
+    <w:p>
+      <w:pPr>
+        <w:rPr>
+          <w:sz w:val="24"/>
+          <w:szCs w:val="24"/>
+        </w:rPr>
+      </w:pPr>
+    </w:p>
+    <w:p>
+      <w:pPr>
+        <w:rPr>
+          <w:sz w:val="24"/>
+          <w:szCs w:val="24"/>
+        </w:rPr>
+      </w:pPr>
+      <w:r>
+        <w:rPr>
+          <w:sz w:val="24"/>
+          <w:szCs w:val="24"/>
+        </w:rPr>
+        <w:t>The main syntax used for aggregation framework is as follows:</w:t>
+      </w:r>
+    </w:p>
+    <w:p>
+      <w:pPr>
+        <w:rPr>
+          <w:b/>
+          <w:bCs/>
+          <w:sz w:val="24"/>
+          <w:szCs w:val="24"/>
+        </w:rPr>
+      </w:pPr>
+      <w:proofErr w:type="spellStart"/>
+      <w:r>
+        <w:rPr>
+          <w:b/>
+          <w:bCs/>
+          <w:sz w:val="24"/>
+          <w:szCs w:val="24"/>
+        </w:rPr>
+        <w:t>db.coll_name.aggregate</w:t>
+      </w:r>
+      <w:proofErr w:type="spellEnd"/>
+      <w:r>
+        <w:rPr>
+          <w:b/>
+          <w:bCs/>
+          <w:sz w:val="24"/>
+          <w:szCs w:val="24"/>
+        </w:rPr>
+        <w:t>([{stage 1}, {stage 2}, …])</w:t>
+      </w:r>
+    </w:p>
+    <w:p>
+      <w:pPr>
+        <w:rPr>
+          <w:sz w:val="24"/>
+          <w:szCs w:val="24"/>
+        </w:rPr>
+      </w:pPr>
+    </w:p>
+    <w:p>
+      <w:pPr>
+        <w:rPr>
+          <w:sz w:val="24"/>
+          <w:szCs w:val="24"/>
+        </w:rPr>
+      </w:pPr>
+      <w:r>
+        <w:rPr>
+          <w:sz w:val="24"/>
+          <w:szCs w:val="24"/>
+        </w:rPr>
+        <w:t>List of common aggregation stages:</w:t>
+      </w:r>
+    </w:p>
+    <w:tbl>
+      <w:tblPr>
+        <w:tblStyle w:val="TableGrid"/>
+        <w:tblW w:w="0" w:type="auto"/>
+        <w:tblLook w:val="04A0" w:firstRow="1" w:lastRow="0" w:firstColumn="1" w:lastColumn="0" w:noHBand="0" w:noVBand="1"/>
+      </w:tblPr>
+      <w:tblGrid>
+        <w:gridCol w:w="5305"/>
+        <w:gridCol w:w="4045"/>
+      </w:tblGrid>
+      <w:tr>
+        <w:tc>
+          <w:tcPr>
+            <w:tcW w:w="5305" w:type="dxa"/>
+          </w:tcPr>
+          <w:p>
+            <w:pPr>
+              <w:rPr>
+                <w:sz w:val="24"/>
+                <w:szCs w:val="24"/>
+              </w:rPr>
+            </w:pPr>
+            <w:r>
+              <w:rPr>
+                <w:sz w:val="24"/>
+                <w:szCs w:val="24"/>
+              </w:rPr>
+              <w:t>$</w:t>
+            </w:r>
+            <w:r>
+              <w:rPr>
+                <w:b/>
+                <w:bCs/>
+                <w:sz w:val="24"/>
+                <w:szCs w:val="24"/>
+              </w:rPr>
+              <w:t>match</w:t>
+            </w:r>
+            <w:r>
+              <w:rPr>
+                <w:sz w:val="24"/>
+                <w:szCs w:val="24"/>
+              </w:rPr>
+              <w:t>: {query}</w:t>
+            </w:r>
+          </w:p>
+        </w:tc>
+        <w:tc>
+          <w:tcPr>
+            <w:tcW w:w="4045" w:type="dxa"/>
+          </w:tcPr>
+          <w:p>
+            <w:pPr>
+              <w:rPr>
+                <w:sz w:val="24"/>
+                <w:szCs w:val="24"/>
+              </w:rPr>
+            </w:pPr>
+            <w:r>
+              <w:rPr>
+                <w:sz w:val="24"/>
+                <w:szCs w:val="24"/>
+              </w:rPr>
+              <w:t>Filters document to only allow matching documents to pass through unmodified</w:t>
+            </w:r>
+          </w:p>
+        </w:tc>
+      </w:tr>
+      <w:tr>
+        <w:tc>
+          <w:tcPr>
+            <w:tcW w:w="5305" w:type="dxa"/>
+          </w:tcPr>
+          <w:p>
+            <w:pPr>
+              <w:rPr>
+                <w:sz w:val="24"/>
+                <w:szCs w:val="24"/>
+              </w:rPr>
+            </w:pPr>
+            <w:r>
+              <w:rPr>
+                <w:sz w:val="24"/>
+                <w:szCs w:val="24"/>
+              </w:rPr>
+              <w:t>$</w:t>
+            </w:r>
+            <w:r>
+              <w:rPr>
+                <w:b/>
+                <w:bCs/>
+                <w:sz w:val="24"/>
+                <w:szCs w:val="24"/>
+              </w:rPr>
+              <w:t>project</w:t>
+            </w:r>
+            <w:r>
+              <w:rPr>
+                <w:sz w:val="24"/>
+                <w:szCs w:val="24"/>
+              </w:rPr>
+              <w:t>: { &lt;specification(s)&gt; }</w:t>
+            </w:r>
+          </w:p>
+          <w:p>
+            <w:pPr>
+              <w:rPr>
+                <w:sz w:val="24"/>
+                <w:szCs w:val="24"/>
+              </w:rPr>
+            </w:pPr>
+          </w:p>
+        </w:tc>
+        <w:tc>
+          <w:tcPr>
+            <w:tcW w:w="4045" w:type="dxa"/>
+          </w:tcPr>
+          <w:p>
+            <w:pPr>
+              <w:rPr>
+                <w:sz w:val="24"/>
+                <w:szCs w:val="24"/>
+              </w:rPr>
+            </w:pPr>
+            <w:r>
+              <w:rPr>
+                <w:sz w:val="24"/>
+                <w:szCs w:val="24"/>
+              </w:rPr>
+              <w:t>Reshapes each document by either adding or removing fields</w:t>
+            </w:r>
+          </w:p>
+        </w:tc>
+      </w:tr>
+      <w:tr>
+        <w:tc>
+          <w:tcPr>
+            <w:tcW w:w="5305" w:type="dxa"/>
+          </w:tcPr>
+          <w:p>
+            <w:pPr>
+              <w:rPr>
+                <w:sz w:val="24"/>
+                <w:szCs w:val="24"/>
+              </w:rPr>
+            </w:pPr>
+            <w:r>
+              <w:rPr>
+                <w:sz w:val="24"/>
+                <w:szCs w:val="24"/>
+              </w:rPr>
+              <w:t>$</w:t>
+            </w:r>
+            <w:r>
+              <w:rPr>
+                <w:b/>
+                <w:bCs/>
+                <w:sz w:val="24"/>
+                <w:szCs w:val="24"/>
+              </w:rPr>
+              <w:t>sort</w:t>
+            </w:r>
+            <w:r>
+              <w:rPr>
+                <w:sz w:val="24"/>
+                <w:szCs w:val="24"/>
+              </w:rPr>
+              <w:t xml:space="preserve">: { &lt;field1&gt;: &lt;sort order&gt;, </w:t>
+            </w:r>
+          </w:p>
+          <w:p>
+            <w:pPr>
+              <w:rPr>
+                <w:sz w:val="24"/>
+                <w:szCs w:val="24"/>
+              </w:rPr>
+            </w:pPr>
+            <w:r>
+              <w:rPr>
+                <w:sz w:val="24"/>
+                <w:szCs w:val="24"/>
+              </w:rPr>
+              <w:t xml:space="preserve">&lt;field2&gt;: &lt;sort order&gt; ... } </w:t>
+            </w:r>
+          </w:p>
+        </w:tc>
+        <w:tc>
+          <w:tcPr>
+            <w:tcW w:w="4045" w:type="dxa"/>
+          </w:tcPr>
+          <w:p>
+            <w:pPr>
+              <w:rPr>
+                <w:sz w:val="24"/>
+                <w:szCs w:val="24"/>
+              </w:rPr>
+            </w:pPr>
+            <w:r>
+              <w:rPr>
+                <w:sz w:val="24"/>
+                <w:szCs w:val="24"/>
+              </w:rPr>
+              <w:t>Reorders document stream by specified sort order (1 for ascending and -1 for descending)</w:t>
+            </w:r>
+          </w:p>
+        </w:tc>
+      </w:tr>
+      <w:tr>
+        <w:tc>
+          <w:tcPr>
+            <w:tcW w:w="5305" w:type="dxa"/>
+          </w:tcPr>
+          <w:p>
+            <w:pPr>
+              <w:rPr>
+                <w:sz w:val="24"/>
+                <w:szCs w:val="24"/>
+              </w:rPr>
+            </w:pPr>
+            <w:r>
+              <w:rPr>
+                <w:sz w:val="24"/>
+                <w:szCs w:val="24"/>
+              </w:rPr>
+              <w:t>$</w:t>
+            </w:r>
+            <w:r>
+              <w:rPr>
+                <w:b/>
+                <w:bCs/>
+                <w:sz w:val="24"/>
+                <w:szCs w:val="24"/>
+              </w:rPr>
+              <w:t>skip</w:t>
+            </w:r>
+            <w:r>
+              <w:rPr>
+                <w:sz w:val="24"/>
+                <w:szCs w:val="24"/>
+              </w:rPr>
+              <w:t>: &lt;positive 64-bit integer&gt;</w:t>
+            </w:r>
+          </w:p>
+          <w:p>
+            <w:pPr>
+              <w:rPr>
+                <w:sz w:val="24"/>
+                <w:szCs w:val="24"/>
+              </w:rPr>
+            </w:pPr>
+          </w:p>
+        </w:tc>
+        <w:tc>
+          <w:tcPr>
+            <w:tcW w:w="4045" w:type="dxa"/>
+          </w:tcPr>
+          <w:p>
+            <w:pPr>
+              <w:rPr>
+                <w:sz w:val="24"/>
+                <w:szCs w:val="24"/>
+              </w:rPr>
+            </w:pPr>
+            <w:r>
+              <w:rPr>
+                <w:sz w:val="24"/>
+                <w:szCs w:val="24"/>
+              </w:rPr>
+              <w:t>Skips first n documents and passes remaining documents unmodified</w:t>
+            </w:r>
+          </w:p>
+        </w:tc>
+      </w:tr>
+      <w:tr>
+        <w:tc>
+          <w:tcPr>
+            <w:tcW w:w="5305" w:type="dxa"/>
+          </w:tcPr>
+          <w:p>
+            <w:pPr>
+              <w:rPr>
+                <w:sz w:val="24"/>
+                <w:szCs w:val="24"/>
+              </w:rPr>
+            </w:pPr>
+            <w:r>
+              <w:rPr>
+                <w:sz w:val="24"/>
+                <w:szCs w:val="24"/>
+              </w:rPr>
+              <w:t>$</w:t>
+            </w:r>
+            <w:r>
+              <w:rPr>
+                <w:b/>
+                <w:bCs/>
+                <w:sz w:val="24"/>
+                <w:szCs w:val="24"/>
+              </w:rPr>
+              <w:t>limit</w:t>
+            </w:r>
+            <w:r>
+              <w:rPr>
+                <w:sz w:val="24"/>
+                <w:szCs w:val="24"/>
+              </w:rPr>
+              <w:t>: &lt;positive 64-bit integer&gt;</w:t>
+            </w:r>
+          </w:p>
+        </w:tc>
+        <w:tc>
+          <w:tcPr>
+            <w:tcW w:w="4045" w:type="dxa"/>
+          </w:tcPr>
+          <w:p>
+            <w:pPr>
+              <w:rPr>
+                <w:sz w:val="24"/>
+                <w:szCs w:val="24"/>
+              </w:rPr>
+            </w:pPr>
+            <w:r>
+              <w:rPr>
+                <w:sz w:val="24"/>
+                <w:szCs w:val="24"/>
+              </w:rPr>
+              <w:t>Passes first n documents unmodified</w:t>
+            </w:r>
+          </w:p>
+        </w:tc>
+      </w:tr>
+      <w:tr>
+        <w:tc>
+          <w:tcPr>
+            <w:tcW w:w="5305" w:type="dxa"/>
+          </w:tcPr>
+          <w:p>
+            <w:pPr>
+              <w:rPr>
+                <w:sz w:val="24"/>
+                <w:szCs w:val="24"/>
+              </w:rPr>
+            </w:pPr>
+            <w:r>
+              <w:rPr>
+                <w:sz w:val="24"/>
+                <w:szCs w:val="24"/>
+              </w:rPr>
+              <w:t>$</w:t>
+            </w:r>
+            <w:r>
+              <w:rPr>
+                <w:b/>
+                <w:bCs/>
+                <w:sz w:val="24"/>
+                <w:szCs w:val="24"/>
+              </w:rPr>
+              <w:t>count</w:t>
+            </w:r>
+            <w:r>
+              <w:rPr>
+                <w:sz w:val="24"/>
+                <w:szCs w:val="24"/>
+              </w:rPr>
+              <w:t>: &lt;string&gt;</w:t>
+            </w:r>
+          </w:p>
+        </w:tc>
+        <w:tc>
+          <w:tcPr>
+            <w:tcW w:w="4045" w:type="dxa"/>
+          </w:tcPr>
+          <w:p>
+            <w:pPr>
+              <w:rPr>
+                <w:sz w:val="24"/>
+                <w:szCs w:val="24"/>
+              </w:rPr>
+            </w:pPr>
+            <w:r>
+              <w:rPr>
+                <w:sz w:val="24"/>
+                <w:szCs w:val="24"/>
+              </w:rPr>
+              <w:t>Returns a count of number of documents at current stage</w:t>
+            </w:r>
+          </w:p>
+        </w:tc>
+      </w:tr>
+      <w:tr>
+        <w:tc>
+          <w:tcPr>
+            <w:tcW w:w="5305" w:type="dxa"/>
+          </w:tcPr>
+          <w:p>
+            <w:pPr>
+              <w:rPr>
+                <w:sz w:val="24"/>
+                <w:szCs w:val="24"/>
+              </w:rPr>
+            </w:pPr>
+            <w:r>
+              <w:rPr>
+                <w:sz w:val="24"/>
+                <w:szCs w:val="24"/>
+              </w:rPr>
+              <w:t>$</w:t>
+            </w:r>
+            <w:proofErr w:type="spellStart"/>
+            <w:r>
+              <w:rPr>
+                <w:b/>
+                <w:bCs/>
+                <w:sz w:val="24"/>
+                <w:szCs w:val="24"/>
+              </w:rPr>
+              <w:t>addFields</w:t>
+            </w:r>
+            <w:proofErr w:type="spellEnd"/>
+            <w:r>
+              <w:rPr>
+                <w:sz w:val="24"/>
+                <w:szCs w:val="24"/>
+              </w:rPr>
+              <w:t>: { &lt;</w:t>
+            </w:r>
+            <w:proofErr w:type="spellStart"/>
+            <w:r>
+              <w:rPr>
+                <w:sz w:val="24"/>
+                <w:szCs w:val="24"/>
+              </w:rPr>
+              <w:t>newField</w:t>
+            </w:r>
+            <w:proofErr w:type="spellEnd"/>
+            <w:r>
+              <w:rPr>
+                <w:sz w:val="24"/>
+                <w:szCs w:val="24"/>
+              </w:rPr>
+              <w:t>&gt;:</w:t>
+            </w:r>
+            <w:r>
+              <w:rPr>
+                <w:sz w:val="24"/>
+                <w:szCs w:val="24"/>
+              </w:rPr>
+              <w:t xml:space="preserve"> </w:t>
+            </w:r>
+            <w:r>
+              <w:rPr>
+                <w:sz w:val="24"/>
+                <w:szCs w:val="24"/>
+              </w:rPr>
+              <w:t>&lt;expression&gt;, ... }</w:t>
+            </w:r>
+          </w:p>
+        </w:tc>
+        <w:tc>
+          <w:tcPr>
+            <w:tcW w:w="4045" w:type="dxa"/>
+          </w:tcPr>
+          <w:p>
+            <w:pPr>
+              <w:rPr>
+                <w:sz w:val="24"/>
+                <w:szCs w:val="24"/>
+              </w:rPr>
+            </w:pPr>
+            <w:r>
+              <w:rPr>
+                <w:sz w:val="24"/>
+                <w:szCs w:val="24"/>
+              </w:rPr>
+              <w:t>Adds new fields to documents without changing existing fields</w:t>
+            </w:r>
+          </w:p>
+        </w:tc>
+      </w:tr>
+      <w:tr>
+        <w:tc>
+          <w:tcPr>
+            <w:tcW w:w="5305" w:type="dxa"/>
+          </w:tcPr>
+          <w:p>
+            <w:pPr>
+              <w:rPr>
+                <w:sz w:val="24"/>
+                <w:szCs w:val="24"/>
+              </w:rPr>
+            </w:pPr>
+            <w:r>
+              <w:rPr>
+                <w:sz w:val="24"/>
+                <w:szCs w:val="24"/>
+              </w:rPr>
+              <w:lastRenderedPageBreak/>
+              <w:t>$</w:t>
+            </w:r>
+            <w:r>
+              <w:rPr>
+                <w:b/>
+                <w:bCs/>
+                <w:sz w:val="24"/>
+                <w:szCs w:val="24"/>
+              </w:rPr>
+              <w:t>group</w:t>
+            </w:r>
+            <w:r>
+              <w:rPr>
+                <w:sz w:val="24"/>
+                <w:szCs w:val="24"/>
+              </w:rPr>
+              <w:t>: {_id: &lt;expression&gt;, // Group By Expression, &lt;field1&gt;: { &lt;accumulator1&gt; : &lt;expression1&gt; }, ...}</w:t>
+            </w:r>
+          </w:p>
+        </w:tc>
+        <w:tc>
+          <w:tcPr>
+            <w:tcW w:w="4045" w:type="dxa"/>
+          </w:tcPr>
+          <w:p>
+            <w:pPr>
+              <w:rPr>
+                <w:sz w:val="24"/>
+                <w:szCs w:val="24"/>
+              </w:rPr>
+            </w:pPr>
+            <w:r>
+              <w:rPr>
+                <w:sz w:val="24"/>
+                <w:szCs w:val="24"/>
+              </w:rPr>
+              <w:t>Groups documents by specified identifier expression and applies accumulator expressions</w:t>
+            </w:r>
+          </w:p>
+        </w:tc>
+      </w:tr>
+      <w:tr>
+        <w:tc>
+          <w:tcPr>
+            <w:tcW w:w="5305" w:type="dxa"/>
+          </w:tcPr>
+          <w:p>
+            <w:pPr>
+              <w:rPr>
+                <w:sz w:val="24"/>
+                <w:szCs w:val="24"/>
+              </w:rPr>
+            </w:pPr>
+            <w:r>
+              <w:rPr>
+                <w:sz w:val="24"/>
+                <w:szCs w:val="24"/>
+              </w:rPr>
+              <w:t>$</w:t>
+            </w:r>
+            <w:r>
+              <w:rPr>
+                <w:b/>
+                <w:bCs/>
+                <w:sz w:val="24"/>
+                <w:szCs w:val="24"/>
+              </w:rPr>
+              <w:t>unwind</w:t>
+            </w:r>
+            <w:r>
+              <w:rPr>
+                <w:sz w:val="24"/>
+                <w:szCs w:val="24"/>
+              </w:rPr>
+              <w:t xml:space="preserve">: {path: &lt;field path&gt;, </w:t>
+            </w:r>
+          </w:p>
+          <w:p>
+            <w:pPr>
+              <w:rPr>
+                <w:sz w:val="24"/>
+                <w:szCs w:val="24"/>
+              </w:rPr>
+            </w:pPr>
+            <w:proofErr w:type="spellStart"/>
+            <w:r>
+              <w:rPr>
+                <w:sz w:val="24"/>
+                <w:szCs w:val="24"/>
+              </w:rPr>
+              <w:t>includeArrayIndex</w:t>
+            </w:r>
+            <w:proofErr w:type="spellEnd"/>
+            <w:r>
+              <w:rPr>
+                <w:sz w:val="24"/>
+                <w:szCs w:val="24"/>
+              </w:rPr>
+              <w:t xml:space="preserve">: &lt;string&gt;, </w:t>
+            </w:r>
+            <w:proofErr w:type="spellStart"/>
+            <w:r>
+              <w:rPr>
+                <w:sz w:val="24"/>
+                <w:szCs w:val="24"/>
+              </w:rPr>
+              <w:t>preserveNullAndEmptyArrays</w:t>
+            </w:r>
+            <w:proofErr w:type="spellEnd"/>
+            <w:r>
+              <w:rPr>
+                <w:sz w:val="24"/>
+                <w:szCs w:val="24"/>
+              </w:rPr>
+              <w:t>: &lt;</w:t>
+            </w:r>
+            <w:proofErr w:type="spellStart"/>
+            <w:r>
+              <w:rPr>
+                <w:sz w:val="24"/>
+                <w:szCs w:val="24"/>
+              </w:rPr>
+              <w:t>boolean</w:t>
+            </w:r>
+            <w:proofErr w:type="spellEnd"/>
+            <w:r>
+              <w:rPr>
+                <w:sz w:val="24"/>
+                <w:szCs w:val="24"/>
+              </w:rPr>
+              <w:t>&gt;}</w:t>
+            </w:r>
+          </w:p>
+        </w:tc>
+        <w:tc>
+          <w:tcPr>
+            <w:tcW w:w="4045" w:type="dxa"/>
+          </w:tcPr>
+          <w:p>
+            <w:pPr>
+              <w:rPr>
+                <w:sz w:val="24"/>
+                <w:szCs w:val="24"/>
+              </w:rPr>
+            </w:pPr>
+            <w:r>
+              <w:rPr>
+                <w:sz w:val="24"/>
+                <w:szCs w:val="24"/>
+              </w:rPr>
+              <w:t>Deconstructs array field from documents and outputs a document for every array element</w:t>
+            </w:r>
+          </w:p>
+          <w:p>
+            <w:pPr>
+              <w:rPr>
+                <w:sz w:val="24"/>
+                <w:szCs w:val="24"/>
+              </w:rPr>
+            </w:pPr>
+          </w:p>
+        </w:tc>
+      </w:tr>
+      <w:tr>
+        <w:tc>
+          <w:tcPr>
+            <w:tcW w:w="5305" w:type="dxa"/>
+          </w:tcPr>
+          <w:p>
+            <w:pPr>
+              <w:rPr>
+                <w:sz w:val="24"/>
+                <w:szCs w:val="24"/>
+              </w:rPr>
+            </w:pPr>
+            <w:r>
+              <w:rPr>
+                <w:sz w:val="24"/>
+                <w:szCs w:val="24"/>
+              </w:rPr>
+              <w:t>$</w:t>
+            </w:r>
+            <w:proofErr w:type="spellStart"/>
+            <w:r>
+              <w:rPr>
+                <w:b/>
+                <w:bCs/>
+                <w:sz w:val="24"/>
+                <w:szCs w:val="24"/>
+              </w:rPr>
+              <w:t>sortByCount</w:t>
+            </w:r>
+            <w:proofErr w:type="spellEnd"/>
+            <w:r>
+              <w:rPr>
+                <w:sz w:val="24"/>
+                <w:szCs w:val="24"/>
+              </w:rPr>
+              <w:t xml:space="preserve">:  &lt;expression&gt; </w:t>
+            </w:r>
+          </w:p>
+        </w:tc>
+        <w:tc>
+          <w:tcPr>
+            <w:tcW w:w="4045" w:type="dxa"/>
+          </w:tcPr>
+          <w:p>
+            <w:pPr>
+              <w:rPr>
+                <w:sz w:val="24"/>
+                <w:szCs w:val="24"/>
+              </w:rPr>
+            </w:pPr>
+            <w:r>
+              <w:rPr>
+                <w:sz w:val="24"/>
+                <w:szCs w:val="24"/>
+              </w:rPr>
+              <w:t>Groups documents and counts number of documents for each distinct category, sorted in descending order</w:t>
+            </w:r>
+          </w:p>
+        </w:tc>
+      </w:tr>
+      <w:tr>
+        <w:tc>
+          <w:tcPr>
+            <w:tcW w:w="5305" w:type="dxa"/>
+          </w:tcPr>
+          <w:p>
+            <w:pPr>
+              <w:rPr>
+                <w:sz w:val="24"/>
+                <w:szCs w:val="24"/>
+              </w:rPr>
+            </w:pPr>
+            <w:r>
+              <w:rPr>
+                <w:sz w:val="24"/>
+                <w:szCs w:val="24"/>
+              </w:rPr>
+              <w:t>$</w:t>
+            </w:r>
+            <w:r>
+              <w:rPr>
+                <w:b/>
+                <w:bCs/>
+                <w:sz w:val="24"/>
+                <w:szCs w:val="24"/>
+              </w:rPr>
+              <w:t>lookup</w:t>
+            </w:r>
+            <w:r>
+              <w:rPr>
+                <w:sz w:val="24"/>
+                <w:szCs w:val="24"/>
+              </w:rPr>
+              <w:t xml:space="preserve">: {from: &lt;collection to join&gt;, </w:t>
+            </w:r>
+          </w:p>
+          <w:p>
+            <w:pPr>
+              <w:rPr>
+                <w:sz w:val="24"/>
+                <w:szCs w:val="24"/>
+              </w:rPr>
+            </w:pPr>
+            <w:proofErr w:type="spellStart"/>
+            <w:r>
+              <w:rPr>
+                <w:sz w:val="24"/>
+                <w:szCs w:val="24"/>
+              </w:rPr>
+              <w:t>localField</w:t>
+            </w:r>
+            <w:proofErr w:type="spellEnd"/>
+            <w:r>
+              <w:rPr>
+                <w:sz w:val="24"/>
+                <w:szCs w:val="24"/>
+              </w:rPr>
+              <w:t xml:space="preserve">: &lt;field from the input documents&gt;, </w:t>
+            </w:r>
+            <w:proofErr w:type="spellStart"/>
+            <w:r>
+              <w:rPr>
+                <w:sz w:val="24"/>
+                <w:szCs w:val="24"/>
+              </w:rPr>
+              <w:t>foreignField</w:t>
+            </w:r>
+            <w:proofErr w:type="spellEnd"/>
+            <w:r>
+              <w:rPr>
+                <w:sz w:val="24"/>
+                <w:szCs w:val="24"/>
+              </w:rPr>
+              <w:t xml:space="preserve">: &lt;field from the documents of the "from" collection&gt;, </w:t>
+            </w:r>
+          </w:p>
+          <w:p>
+            <w:pPr>
+              <w:rPr>
+                <w:sz w:val="24"/>
+                <w:szCs w:val="24"/>
+              </w:rPr>
+            </w:pPr>
+            <w:r>
+              <w:rPr>
+                <w:sz w:val="24"/>
+                <w:szCs w:val="24"/>
+              </w:rPr>
+              <w:t xml:space="preserve">as: &lt;output array field&gt;} </w:t>
+            </w:r>
+          </w:p>
+        </w:tc>
+        <w:tc>
+          <w:tcPr>
+            <w:tcW w:w="4045" w:type="dxa"/>
+          </w:tcPr>
+          <w:p>
+            <w:pPr>
+              <w:rPr>
+                <w:sz w:val="24"/>
+                <w:szCs w:val="24"/>
+              </w:rPr>
+            </w:pPr>
+            <w:r>
+              <w:rPr>
+                <w:sz w:val="24"/>
+                <w:szCs w:val="24"/>
+              </w:rPr>
+              <w:t>Performs left outer join to another collection in the database</w:t>
+            </w:r>
+          </w:p>
+          <w:p>
+            <w:pPr>
+              <w:rPr>
+                <w:sz w:val="24"/>
+                <w:szCs w:val="24"/>
+              </w:rPr>
+            </w:pPr>
+          </w:p>
+        </w:tc>
+      </w:tr>
+      <w:tr>
+        <w:tc>
+          <w:tcPr>
+            <w:tcW w:w="5305" w:type="dxa"/>
+          </w:tcPr>
+          <w:p>
+            <w:pPr>
+              <w:rPr>
+                <w:sz w:val="24"/>
+                <w:szCs w:val="24"/>
+              </w:rPr>
+            </w:pPr>
+            <w:r>
+              <w:rPr>
+                <w:sz w:val="24"/>
+                <w:szCs w:val="24"/>
+              </w:rPr>
+              <w:t>$</w:t>
+            </w:r>
+            <w:r>
+              <w:rPr>
+                <w:b/>
+                <w:bCs/>
+                <w:sz w:val="24"/>
+                <w:szCs w:val="24"/>
+              </w:rPr>
+              <w:t>bucket</w:t>
+            </w:r>
+            <w:r>
+              <w:rPr>
+                <w:sz w:val="24"/>
+                <w:szCs w:val="24"/>
+              </w:rPr>
+              <w:t>: {</w:t>
+            </w:r>
+            <w:proofErr w:type="spellStart"/>
+            <w:r>
+              <w:rPr>
+                <w:sz w:val="24"/>
+                <w:szCs w:val="24"/>
+              </w:rPr>
+              <w:t>groupBy</w:t>
+            </w:r>
+            <w:proofErr w:type="spellEnd"/>
+            <w:r>
+              <w:rPr>
+                <w:sz w:val="24"/>
+                <w:szCs w:val="24"/>
+              </w:rPr>
+              <w:t xml:space="preserve">: &lt;expression&gt;, </w:t>
+            </w:r>
+          </w:p>
+          <w:p>
+            <w:pPr>
+              <w:rPr>
+                <w:sz w:val="24"/>
+                <w:szCs w:val="24"/>
+              </w:rPr>
+            </w:pPr>
+            <w:r>
+              <w:rPr>
+                <w:sz w:val="24"/>
+                <w:szCs w:val="24"/>
+              </w:rPr>
+              <w:t>boundaries: [ &lt;lowerbound1&gt;, &lt;lowerbound2&gt;, ... ],</w:t>
+            </w:r>
+          </w:p>
+          <w:p>
+            <w:pPr>
+              <w:rPr>
+                <w:sz w:val="24"/>
+                <w:szCs w:val="24"/>
+              </w:rPr>
+            </w:pPr>
+            <w:r>
+              <w:rPr>
+                <w:sz w:val="24"/>
+                <w:szCs w:val="24"/>
+              </w:rPr>
+              <w:t xml:space="preserve">default: &lt;literal&gt;, </w:t>
+            </w:r>
+          </w:p>
+          <w:p>
+            <w:pPr>
+              <w:rPr>
+                <w:sz w:val="24"/>
+                <w:szCs w:val="24"/>
+              </w:rPr>
+            </w:pPr>
+            <w:r>
+              <w:rPr>
+                <w:sz w:val="24"/>
+                <w:szCs w:val="24"/>
+              </w:rPr>
+              <w:t>output: {&lt;output1&gt;: { &lt;$accumulator</w:t>
+            </w:r>
+            <w:r>
+              <w:rPr>
+                <w:sz w:val="24"/>
+                <w:szCs w:val="24"/>
+              </w:rPr>
+              <w:t xml:space="preserve"> expr</w:t>
+            </w:r>
+            <w:r>
+              <w:rPr>
+                <w:sz w:val="24"/>
+                <w:szCs w:val="24"/>
+              </w:rPr>
+              <w:t xml:space="preserve">&gt; }, ... } } </w:t>
+            </w:r>
+          </w:p>
+        </w:tc>
+        <w:tc>
+          <w:tcPr>
+            <w:tcW w:w="4045" w:type="dxa"/>
+          </w:tcPr>
+          <w:p>
+            <w:pPr>
+              <w:rPr>
+                <w:sz w:val="24"/>
+                <w:szCs w:val="24"/>
+              </w:rPr>
+            </w:pPr>
+            <w:r>
+              <w:rPr>
+                <w:sz w:val="24"/>
+                <w:szCs w:val="24"/>
+              </w:rPr>
+              <w:t>Categorizes documents into groups based on specified boundaries</w:t>
+            </w:r>
+          </w:p>
+          <w:p>
+            <w:pPr>
+              <w:rPr>
+                <w:sz w:val="24"/>
+                <w:szCs w:val="24"/>
+              </w:rPr>
+            </w:pPr>
+          </w:p>
+        </w:tc>
+      </w:tr>
+      <w:tr>
+        <w:tc>
+          <w:tcPr>
+            <w:tcW w:w="5305" w:type="dxa"/>
+          </w:tcPr>
+          <w:p>
+            <w:pPr>
+              <w:rPr>
+                <w:sz w:val="24"/>
+                <w:szCs w:val="24"/>
+              </w:rPr>
+            </w:pPr>
+            <w:r>
+              <w:rPr>
+                <w:sz w:val="24"/>
+                <w:szCs w:val="24"/>
+              </w:rPr>
+              <w:t>$</w:t>
+            </w:r>
+            <w:proofErr w:type="spellStart"/>
+            <w:r>
+              <w:rPr>
+                <w:b/>
+                <w:bCs/>
+                <w:sz w:val="24"/>
+                <w:szCs w:val="24"/>
+              </w:rPr>
+              <w:t>bucketAuto</w:t>
+            </w:r>
+            <w:proofErr w:type="spellEnd"/>
+            <w:r>
+              <w:rPr>
+                <w:sz w:val="24"/>
+                <w:szCs w:val="24"/>
+              </w:rPr>
+              <w:t>: {</w:t>
+            </w:r>
+            <w:proofErr w:type="spellStart"/>
+            <w:r>
+              <w:rPr>
+                <w:sz w:val="24"/>
+                <w:szCs w:val="24"/>
+              </w:rPr>
+              <w:t>groupBy</w:t>
+            </w:r>
+            <w:proofErr w:type="spellEnd"/>
+            <w:r>
+              <w:rPr>
+                <w:sz w:val="24"/>
+                <w:szCs w:val="24"/>
+              </w:rPr>
+              <w:t xml:space="preserve">: &lt;expression&gt;, </w:t>
+            </w:r>
+          </w:p>
+          <w:p>
+            <w:pPr>
+              <w:rPr>
+                <w:sz w:val="24"/>
+                <w:szCs w:val="24"/>
+              </w:rPr>
+            </w:pPr>
+            <w:r>
+              <w:rPr>
+                <w:sz w:val="24"/>
+                <w:szCs w:val="24"/>
+              </w:rPr>
+              <w:t xml:space="preserve">buckets: &lt;number&gt;, </w:t>
+            </w:r>
+          </w:p>
+          <w:p>
+            <w:pPr>
+              <w:rPr>
+                <w:sz w:val="24"/>
+                <w:szCs w:val="24"/>
+              </w:rPr>
+            </w:pPr>
+            <w:r>
+              <w:rPr>
+                <w:sz w:val="24"/>
+                <w:szCs w:val="24"/>
+              </w:rPr>
+              <w:t xml:space="preserve">output: {&lt;output1&gt;: { &lt;$accumulator </w:t>
+            </w:r>
+            <w:r>
+              <w:rPr>
+                <w:sz w:val="24"/>
+                <w:szCs w:val="24"/>
+              </w:rPr>
+              <w:t>expr</w:t>
+            </w:r>
+            <w:r>
+              <w:rPr>
+                <w:sz w:val="24"/>
+                <w:szCs w:val="24"/>
+              </w:rPr>
+              <w:t xml:space="preserve">&gt; }, ...}, </w:t>
+            </w:r>
+          </w:p>
+          <w:p>
+            <w:pPr>
+              <w:rPr>
+                <w:sz w:val="24"/>
+                <w:szCs w:val="24"/>
+              </w:rPr>
+            </w:pPr>
+            <w:r>
+              <w:rPr>
+                <w:sz w:val="24"/>
+                <w:szCs w:val="24"/>
+              </w:rPr>
+              <w:t>granularity: &lt;string&gt;}</w:t>
+            </w:r>
+          </w:p>
+        </w:tc>
+        <w:tc>
+          <w:tcPr>
+            <w:tcW w:w="4045" w:type="dxa"/>
+          </w:tcPr>
+          <w:p>
+            <w:pPr>
+              <w:rPr>
+                <w:sz w:val="24"/>
+                <w:szCs w:val="24"/>
+              </w:rPr>
+            </w:pPr>
+            <w:r>
+              <w:rPr>
+                <w:sz w:val="24"/>
+                <w:szCs w:val="24"/>
+              </w:rPr>
+              <w:t>Categorizes documents into groups based on specified number of buckets</w:t>
+            </w:r>
+          </w:p>
+          <w:p>
+            <w:pPr>
+              <w:rPr>
+                <w:sz w:val="24"/>
+                <w:szCs w:val="24"/>
+              </w:rPr>
+            </w:pPr>
+          </w:p>
+        </w:tc>
+      </w:tr>
+      <w:tr>
+        <w:tc>
+          <w:tcPr>
+            <w:tcW w:w="5305" w:type="dxa"/>
+          </w:tcPr>
+          <w:p>
+            <w:pPr>
+              <w:rPr>
+                <w:sz w:val="24"/>
+                <w:szCs w:val="24"/>
+              </w:rPr>
+            </w:pPr>
+            <w:r>
+              <w:rPr>
+                <w:sz w:val="24"/>
+                <w:szCs w:val="24"/>
+              </w:rPr>
+              <w:t>$</w:t>
+            </w:r>
+            <w:r>
+              <w:rPr>
+                <w:b/>
+                <w:bCs/>
+                <w:sz w:val="24"/>
+                <w:szCs w:val="24"/>
+              </w:rPr>
+              <w:t>facet</w:t>
+            </w:r>
+            <w:r>
+              <w:rPr>
+                <w:sz w:val="24"/>
+                <w:szCs w:val="24"/>
+              </w:rPr>
+              <w:t>: {&lt;outputField1&gt;: [ &lt;stage1&gt;, &lt;stage2&gt;, ... ], &lt;outputField2&gt;: [ &lt;stage1&gt;, &lt;stage2&gt;, ... ], ... }</w:t>
+            </w:r>
+          </w:p>
+          <w:p>
+            <w:pPr>
+              <w:rPr>
+                <w:sz w:val="24"/>
+                <w:szCs w:val="24"/>
+              </w:rPr>
+            </w:pPr>
+          </w:p>
+        </w:tc>
+        <w:tc>
+          <w:tcPr>
+            <w:tcW w:w="4045" w:type="dxa"/>
+          </w:tcPr>
+          <w:p>
+            <w:pPr>
+              <w:rPr>
+                <w:sz w:val="24"/>
+                <w:szCs w:val="24"/>
+              </w:rPr>
+            </w:pPr>
+            <w:r>
+              <w:rPr>
+                <w:sz w:val="24"/>
+                <w:szCs w:val="24"/>
+              </w:rPr>
+              <w:t>Process multiple aggregation pipelines within a single stage on the same set of input documents</w:t>
+            </w:r>
+          </w:p>
+        </w:tc>
+      </w:tr>
+      <w:tr>
+        <w:tc>
+          <w:tcPr>
+            <w:tcW w:w="5305" w:type="dxa"/>
+          </w:tcPr>
+          <w:p>
+            <w:pPr>
+              <w:rPr>
+                <w:sz w:val="24"/>
+                <w:szCs w:val="24"/>
+              </w:rPr>
+            </w:pPr>
+            <w:r>
+              <w:rPr>
+                <w:sz w:val="24"/>
+                <w:szCs w:val="24"/>
+              </w:rPr>
+              <w:t>$</w:t>
+            </w:r>
+            <w:proofErr w:type="spellStart"/>
+            <w:r>
+              <w:rPr>
+                <w:b/>
+                <w:bCs/>
+                <w:sz w:val="24"/>
+                <w:szCs w:val="24"/>
+              </w:rPr>
+              <w:t>graphLookup</w:t>
+            </w:r>
+            <w:proofErr w:type="spellEnd"/>
+            <w:r>
+              <w:rPr>
+                <w:sz w:val="24"/>
+                <w:szCs w:val="24"/>
+              </w:rPr>
+              <w:t xml:space="preserve">: {from: &lt;collection&gt;, </w:t>
+            </w:r>
+          </w:p>
+          <w:p>
+            <w:pPr>
+              <w:rPr>
+                <w:sz w:val="24"/>
+                <w:szCs w:val="24"/>
+              </w:rPr>
+            </w:pPr>
+            <w:proofErr w:type="spellStart"/>
+            <w:r>
+              <w:rPr>
+                <w:sz w:val="24"/>
+                <w:szCs w:val="24"/>
+              </w:rPr>
+              <w:t>startWith</w:t>
+            </w:r>
+            <w:proofErr w:type="spellEnd"/>
+            <w:r>
+              <w:rPr>
+                <w:sz w:val="24"/>
+                <w:szCs w:val="24"/>
+              </w:rPr>
+              <w:t xml:space="preserve">: &lt;expression&gt;, </w:t>
+            </w:r>
+          </w:p>
+          <w:p>
+            <w:pPr>
+              <w:rPr>
+                <w:sz w:val="24"/>
+                <w:szCs w:val="24"/>
+              </w:rPr>
+            </w:pPr>
+            <w:proofErr w:type="spellStart"/>
+            <w:r>
+              <w:rPr>
+                <w:sz w:val="24"/>
+                <w:szCs w:val="24"/>
+              </w:rPr>
+              <w:t>connectFromField</w:t>
+            </w:r>
+            <w:proofErr w:type="spellEnd"/>
+            <w:r>
+              <w:rPr>
+                <w:sz w:val="24"/>
+                <w:szCs w:val="24"/>
+              </w:rPr>
+              <w:t xml:space="preserve">: &lt;string&gt;, </w:t>
+            </w:r>
+          </w:p>
+          <w:p>
+            <w:pPr>
+              <w:rPr>
+                <w:sz w:val="24"/>
+                <w:szCs w:val="24"/>
+              </w:rPr>
+            </w:pPr>
+            <w:proofErr w:type="spellStart"/>
+            <w:r>
+              <w:rPr>
+                <w:sz w:val="24"/>
+                <w:szCs w:val="24"/>
+              </w:rPr>
+              <w:t>connectToField</w:t>
+            </w:r>
+            <w:proofErr w:type="spellEnd"/>
+            <w:r>
+              <w:rPr>
+                <w:sz w:val="24"/>
+                <w:szCs w:val="24"/>
+              </w:rPr>
+              <w:t xml:space="preserve">: &lt;string&gt;, </w:t>
+            </w:r>
+          </w:p>
+          <w:p>
+            <w:pPr>
+              <w:rPr>
+                <w:sz w:val="24"/>
+                <w:szCs w:val="24"/>
+              </w:rPr>
+            </w:pPr>
+            <w:r>
+              <w:rPr>
+                <w:sz w:val="24"/>
+                <w:szCs w:val="24"/>
+              </w:rPr>
+              <w:t xml:space="preserve">as: &lt;string&gt;, </w:t>
+            </w:r>
+          </w:p>
+          <w:p>
+            <w:pPr>
+              <w:rPr>
+                <w:sz w:val="24"/>
+                <w:szCs w:val="24"/>
+              </w:rPr>
+            </w:pPr>
+            <w:proofErr w:type="spellStart"/>
+            <w:r>
+              <w:rPr>
+                <w:sz w:val="24"/>
+                <w:szCs w:val="24"/>
+              </w:rPr>
+              <w:t>maxDepth</w:t>
+            </w:r>
+            <w:proofErr w:type="spellEnd"/>
+            <w:r>
+              <w:rPr>
+                <w:sz w:val="24"/>
+                <w:szCs w:val="24"/>
+              </w:rPr>
+              <w:t xml:space="preserve">: &lt;number&gt;, </w:t>
+            </w:r>
+          </w:p>
+          <w:p>
+            <w:pPr>
+              <w:rPr>
+                <w:sz w:val="24"/>
+                <w:szCs w:val="24"/>
+              </w:rPr>
+            </w:pPr>
+            <w:proofErr w:type="spellStart"/>
+            <w:r>
+              <w:rPr>
+                <w:sz w:val="24"/>
+                <w:szCs w:val="24"/>
+              </w:rPr>
+              <w:t>depthField</w:t>
+            </w:r>
+            <w:proofErr w:type="spellEnd"/>
+            <w:r>
+              <w:rPr>
+                <w:sz w:val="24"/>
+                <w:szCs w:val="24"/>
+              </w:rPr>
+              <w:t xml:space="preserve">: &lt;string&gt;, </w:t>
+            </w:r>
+          </w:p>
+          <w:p>
+            <w:pPr>
+              <w:rPr>
+                <w:sz w:val="24"/>
+                <w:szCs w:val="24"/>
+              </w:rPr>
+            </w:pPr>
+            <w:proofErr w:type="spellStart"/>
+            <w:r>
+              <w:rPr>
+                <w:sz w:val="24"/>
+                <w:szCs w:val="24"/>
+              </w:rPr>
+              <w:t>restrictSearchWithMatch</w:t>
+            </w:r>
+            <w:proofErr w:type="spellEnd"/>
+            <w:r>
+              <w:rPr>
+                <w:sz w:val="24"/>
+                <w:szCs w:val="24"/>
+              </w:rPr>
+              <w:t>: &lt;document&gt;}</w:t>
+            </w:r>
+          </w:p>
+        </w:tc>
+        <w:tc>
+          <w:tcPr>
+            <w:tcW w:w="4045" w:type="dxa"/>
+          </w:tcPr>
+          <w:p>
+            <w:pPr>
+              <w:rPr>
+                <w:sz w:val="24"/>
+                <w:szCs w:val="24"/>
+              </w:rPr>
+            </w:pPr>
+            <w:r>
+              <w:rPr>
+                <w:sz w:val="24"/>
+                <w:szCs w:val="24"/>
+              </w:rPr>
+              <w:t>Performs recursive search on collection that is similar to left outer joins</w:t>
+            </w:r>
+          </w:p>
+          <w:p>
+            <w:pPr>
+              <w:rPr>
+                <w:sz w:val="24"/>
+                <w:szCs w:val="24"/>
+              </w:rPr>
+            </w:pPr>
+          </w:p>
+        </w:tc>
+      </w:tr>
+      <w:tr>
+        <w:tc>
+          <w:tcPr>
+            <w:tcW w:w="5305" w:type="dxa"/>
+          </w:tcPr>
+          <w:p>
+            <w:pPr>
+              <w:rPr>
+                <w:sz w:val="24"/>
+                <w:szCs w:val="24"/>
+              </w:rPr>
+            </w:pPr>
+            <w:r>
+              <w:rPr>
+                <w:sz w:val="24"/>
+                <w:szCs w:val="24"/>
+              </w:rPr>
+              <w:t>$</w:t>
+            </w:r>
+            <w:r>
+              <w:rPr>
+                <w:b/>
+                <w:bCs/>
+                <w:sz w:val="24"/>
+                <w:szCs w:val="24"/>
+              </w:rPr>
+              <w:t>merge</w:t>
+            </w:r>
+            <w:r>
+              <w:rPr>
+                <w:sz w:val="24"/>
+                <w:szCs w:val="24"/>
+              </w:rPr>
+              <w:t xml:space="preserve">: {into: &lt;collection&gt; -or- { </w:t>
+            </w:r>
+            <w:proofErr w:type="spellStart"/>
+            <w:r>
+              <w:rPr>
+                <w:sz w:val="24"/>
+                <w:szCs w:val="24"/>
+              </w:rPr>
+              <w:t>db</w:t>
+            </w:r>
+            <w:proofErr w:type="spellEnd"/>
+            <w:r>
+              <w:rPr>
+                <w:sz w:val="24"/>
+                <w:szCs w:val="24"/>
+              </w:rPr>
+              <w:t>: &lt;</w:t>
+            </w:r>
+            <w:proofErr w:type="spellStart"/>
+            <w:r>
+              <w:rPr>
+                <w:sz w:val="24"/>
+                <w:szCs w:val="24"/>
+              </w:rPr>
+              <w:t>db</w:t>
+            </w:r>
+            <w:proofErr w:type="spellEnd"/>
+            <w:r>
+              <w:rPr>
+                <w:sz w:val="24"/>
+                <w:szCs w:val="24"/>
+              </w:rPr>
+              <w:t xml:space="preserve">&gt;, </w:t>
+            </w:r>
+            <w:proofErr w:type="spellStart"/>
+            <w:r>
+              <w:rPr>
+                <w:sz w:val="24"/>
+                <w:szCs w:val="24"/>
+              </w:rPr>
+              <w:t>coll</w:t>
+            </w:r>
+            <w:proofErr w:type="spellEnd"/>
+            <w:r>
+              <w:rPr>
+                <w:sz w:val="24"/>
+                <w:szCs w:val="24"/>
+              </w:rPr>
+              <w:t xml:space="preserve">: &lt;collection&gt; }, </w:t>
+            </w:r>
+          </w:p>
+          <w:p>
+            <w:pPr>
+              <w:rPr>
+                <w:sz w:val="24"/>
+                <w:szCs w:val="24"/>
+              </w:rPr>
+            </w:pPr>
+            <w:r>
+              <w:rPr>
+                <w:sz w:val="24"/>
+                <w:szCs w:val="24"/>
+              </w:rPr>
+              <w:t>on: &lt;identifier field&gt; -or- [ &lt;identifier field1&gt;, ...],</w:t>
+            </w:r>
+          </w:p>
+          <w:p>
+            <w:pPr>
+              <w:rPr>
+                <w:sz w:val="24"/>
+                <w:szCs w:val="24"/>
+              </w:rPr>
+            </w:pPr>
+            <w:r>
+              <w:rPr>
+                <w:sz w:val="24"/>
+                <w:szCs w:val="24"/>
+              </w:rPr>
+              <w:t>let: &lt;variables&gt;,</w:t>
+            </w:r>
+          </w:p>
+          <w:p>
+            <w:pPr>
+              <w:rPr>
+                <w:sz w:val="24"/>
+                <w:szCs w:val="24"/>
+              </w:rPr>
+            </w:pPr>
+            <w:proofErr w:type="spellStart"/>
+            <w:r>
+              <w:rPr>
+                <w:sz w:val="24"/>
+                <w:szCs w:val="24"/>
+              </w:rPr>
+              <w:t>whenMatched</w:t>
+            </w:r>
+            <w:proofErr w:type="spellEnd"/>
+            <w:r>
+              <w:rPr>
+                <w:sz w:val="24"/>
+                <w:szCs w:val="24"/>
+              </w:rPr>
+              <w:t>: &lt;</w:t>
+            </w:r>
+            <w:proofErr w:type="spellStart"/>
+            <w:r>
+              <w:rPr>
+                <w:sz w:val="24"/>
+                <w:szCs w:val="24"/>
+              </w:rPr>
+              <w:t>replace|keepExisting|merge|fail|pipeline</w:t>
+            </w:r>
+            <w:proofErr w:type="spellEnd"/>
+            <w:r>
+              <w:rPr>
+                <w:sz w:val="24"/>
+                <w:szCs w:val="24"/>
+              </w:rPr>
+              <w:t>&gt;,</w:t>
+            </w:r>
+          </w:p>
+          <w:p>
+            <w:pPr>
+              <w:rPr>
+                <w:sz w:val="24"/>
+                <w:szCs w:val="24"/>
+              </w:rPr>
+            </w:pPr>
+            <w:proofErr w:type="spellStart"/>
+            <w:r>
+              <w:rPr>
+                <w:sz w:val="24"/>
+                <w:szCs w:val="24"/>
+              </w:rPr>
+              <w:t>whenNotMatched</w:t>
+            </w:r>
+            <w:proofErr w:type="spellEnd"/>
+            <w:r>
+              <w:rPr>
+                <w:sz w:val="24"/>
+                <w:szCs w:val="24"/>
+              </w:rPr>
+              <w:t>: &lt;</w:t>
+            </w:r>
+            <w:proofErr w:type="spellStart"/>
+            <w:r>
+              <w:rPr>
+                <w:sz w:val="24"/>
+                <w:szCs w:val="24"/>
+              </w:rPr>
+              <w:t>insert|discard|fail</w:t>
+            </w:r>
+            <w:proofErr w:type="spellEnd"/>
+            <w:r>
+              <w:rPr>
+                <w:sz w:val="24"/>
+                <w:szCs w:val="24"/>
+              </w:rPr>
+              <w:t>&gt;</w:t>
+            </w:r>
+            <w:r>
+              <w:rPr>
+                <w:sz w:val="24"/>
+                <w:szCs w:val="24"/>
+              </w:rPr>
+              <w:t>}</w:t>
+            </w:r>
+          </w:p>
+          <w:p>
+            <w:pPr>
+              <w:rPr>
+                <w:sz w:val="24"/>
+                <w:szCs w:val="24"/>
+              </w:rPr>
+            </w:pPr>
+          </w:p>
+        </w:tc>
+        <w:tc>
+          <w:tcPr>
+            <w:tcW w:w="4045" w:type="dxa"/>
+          </w:tcPr>
+          <w:p>
+            <w:pPr>
+              <w:rPr>
+                <w:sz w:val="24"/>
+                <w:szCs w:val="24"/>
+              </w:rPr>
+            </w:pPr>
+            <w:r>
+              <w:rPr>
+                <w:sz w:val="24"/>
+                <w:szCs w:val="24"/>
+              </w:rPr>
+              <w:t xml:space="preserve">Writes resulting results from aggregation pipeline to a collection. ($merge </w:t>
+            </w:r>
+            <w:r>
+              <w:rPr>
+                <w:sz w:val="24"/>
+                <w:szCs w:val="24"/>
+              </w:rPr>
+              <w:t>must</w:t>
+            </w:r>
+            <w:r>
+              <w:rPr>
+                <w:sz w:val="24"/>
+                <w:szCs w:val="24"/>
+              </w:rPr>
+              <w:t xml:space="preserve"> be used on the last stage of the aggregation pipeline)</w:t>
+            </w:r>
+          </w:p>
+          <w:p>
+            <w:pPr>
+              <w:rPr>
+                <w:sz w:val="24"/>
+                <w:szCs w:val="24"/>
+              </w:rPr>
+            </w:pPr>
+          </w:p>
+        </w:tc>
+      </w:tr>
+    </w:tbl>
+    <w:p>
+      <w:pPr>
+        <w:rPr>
+          <w:sz w:val="24"/>
+          <w:szCs w:val="24"/>
+        </w:rPr>
+      </w:pPr>
+    </w:p>
+    <w:p>
+      <w:pPr>
+        <w:rPr>
+          <w:sz w:val="24"/>
+          <w:szCs w:val="24"/>
+        </w:rPr>
+      </w:pPr>
+      <w:r>
+        <w:rPr>
+          <w:sz w:val="24"/>
+          <w:szCs w:val="24"/>
+        </w:rPr>
+        <w:lastRenderedPageBreak/>
+        <w:t>Accumulators</w:t>
+      </w:r>
+      <w:r>
+        <w:rPr>
+          <w:sz w:val="24"/>
+          <w:szCs w:val="24"/>
+        </w:rPr>
+        <w:t xml:space="preserve"> in aggregation framework can be used in the following stages:</w:t>
+      </w:r>
+    </w:p>
+    <w:p>
+      <w:pPr>
+        <w:pStyle w:val="ListParagraph"/>
+        <w:numPr>
+          <w:ilvl w:val="0"/>
+          <w:numId w:val="18"/>
+        </w:numPr>
+        <w:rPr>
+          <w:sz w:val="24"/>
+          <w:szCs w:val="24"/>
+        </w:rPr>
+      </w:pPr>
+      <w:r>
+        <w:rPr>
+          <w:sz w:val="24"/>
+          <w:szCs w:val="24"/>
+        </w:rPr>
+        <w:t>$bucket</w:t>
+      </w:r>
+    </w:p>
+    <w:p>
+      <w:pPr>
+        <w:pStyle w:val="ListParagraph"/>
+        <w:numPr>
+          <w:ilvl w:val="0"/>
+          <w:numId w:val="18"/>
+        </w:numPr>
+        <w:rPr>
+          <w:sz w:val="24"/>
+          <w:szCs w:val="24"/>
+        </w:rPr>
+      </w:pPr>
+      <w:r>
+        <w:rPr>
+          <w:sz w:val="24"/>
+          <w:szCs w:val="24"/>
+        </w:rPr>
+        <w:t>$</w:t>
+      </w:r>
+      <w:proofErr w:type="spellStart"/>
+      <w:r>
+        <w:rPr>
+          <w:sz w:val="24"/>
+          <w:szCs w:val="24"/>
+        </w:rPr>
+        <w:t>bucketAuto</w:t>
+      </w:r>
+      <w:proofErr w:type="spellEnd"/>
+    </w:p>
+    <w:p>
+      <w:pPr>
+        <w:pStyle w:val="ListParagraph"/>
+        <w:numPr>
+          <w:ilvl w:val="0"/>
+          <w:numId w:val="18"/>
+        </w:numPr>
+        <w:rPr>
+          <w:sz w:val="24"/>
+          <w:szCs w:val="24"/>
+        </w:rPr>
+      </w:pPr>
+      <w:r>
+        <w:rPr>
+          <w:sz w:val="24"/>
+          <w:szCs w:val="24"/>
+        </w:rPr>
+        <w:t>$group</w:t>
+      </w:r>
+    </w:p>
+    <w:p>
+      <w:pPr>
+        <w:rPr>
+          <w:sz w:val="24"/>
+          <w:szCs w:val="24"/>
+        </w:rPr>
+      </w:pPr>
+      <w:r>
+        <w:rPr>
+          <w:sz w:val="24"/>
+          <w:szCs w:val="24"/>
+        </w:rPr>
+        <w:t>General syntax for using accumulators:</w:t>
+      </w:r>
+      <w:r>
+        <w:rPr>
+          <w:b/>
+          <w:bCs/>
+          <w:sz w:val="24"/>
+          <w:szCs w:val="24"/>
+        </w:rPr>
+        <w:t xml:space="preserve"> &lt;accumulators&gt;: &lt;expressions&gt;</w:t>
+      </w:r>
+    </w:p>
+    <w:p>
+      <w:pPr>
+        <w:rPr>
+          <w:sz w:val="24"/>
+          <w:szCs w:val="24"/>
+        </w:rPr>
+      </w:pPr>
+    </w:p>
+    <w:p>
+      <w:pPr>
+        <w:rPr>
+          <w:sz w:val="24"/>
+          <w:szCs w:val="24"/>
+        </w:rPr>
+      </w:pPr>
+      <w:r>
+        <w:rPr>
+          <w:sz w:val="24"/>
+          <w:szCs w:val="24"/>
+        </w:rPr>
+        <w:t>List of accumulators:</w:t>
+      </w:r>
+    </w:p>
+    <w:tbl>
+      <w:tblPr>
+        <w:tblStyle w:val="TableGrid"/>
+        <w:tblW w:w="0" w:type="auto"/>
+        <w:tblLook w:val="04A0" w:firstRow="1" w:lastRow="0" w:firstColumn="1" w:lastColumn="0" w:noHBand="0" w:noVBand="1"/>
+      </w:tblPr>
+      <w:tblGrid>
+        <w:gridCol w:w="1525"/>
+        <w:gridCol w:w="2430"/>
+        <w:gridCol w:w="1620"/>
+        <w:gridCol w:w="2880"/>
+      </w:tblGrid>
+      <w:tr>
+        <w:tc>
+          <w:tcPr>
+            <w:tcW w:w="1525" w:type="dxa"/>
+          </w:tcPr>
+          <w:p>
+            <w:pPr>
+              <w:rPr>
+                <w:sz w:val="24"/>
+                <w:szCs w:val="24"/>
+              </w:rPr>
+            </w:pPr>
+            <w:r>
+              <w:rPr>
+                <w:sz w:val="24"/>
+                <w:szCs w:val="24"/>
+              </w:rPr>
+              <w:t>$</w:t>
+            </w:r>
+            <w:proofErr w:type="spellStart"/>
+            <w:r>
+              <w:rPr>
+                <w:b/>
+                <w:bCs/>
+                <w:sz w:val="24"/>
+                <w:szCs w:val="24"/>
+              </w:rPr>
+              <w:t>addToSet</w:t>
+            </w:r>
+            <w:proofErr w:type="spellEnd"/>
+          </w:p>
+        </w:tc>
+        <w:tc>
+          <w:tcPr>
+            <w:tcW w:w="2430" w:type="dxa"/>
+          </w:tcPr>
+          <w:p>
+            <w:pPr>
+              <w:rPr>
+                <w:sz w:val="24"/>
+                <w:szCs w:val="24"/>
+              </w:rPr>
+            </w:pPr>
+            <w:r>
+              <w:rPr>
+                <w:sz w:val="24"/>
+                <w:szCs w:val="24"/>
+              </w:rPr>
+              <w:t>Returns array of unique expression values</w:t>
+            </w:r>
+          </w:p>
+        </w:tc>
+        <w:tc>
+          <w:tcPr>
+            <w:tcW w:w="1620" w:type="dxa"/>
+          </w:tcPr>
+          <w:p>
+            <w:pPr>
+              <w:rPr>
+                <w:sz w:val="24"/>
+                <w:szCs w:val="24"/>
+              </w:rPr>
+            </w:pPr>
+            <w:r>
+              <w:rPr>
+                <w:sz w:val="24"/>
+                <w:szCs w:val="24"/>
+              </w:rPr>
+              <w:t>$</w:t>
+            </w:r>
+            <w:r>
+              <w:rPr>
+                <w:b/>
+                <w:bCs/>
+                <w:sz w:val="24"/>
+                <w:szCs w:val="24"/>
+              </w:rPr>
+              <w:t>min</w:t>
+            </w:r>
+          </w:p>
+        </w:tc>
+        <w:tc>
+          <w:tcPr>
+            <w:tcW w:w="2880" w:type="dxa"/>
+          </w:tcPr>
+          <w:p>
+            <w:pPr>
+              <w:rPr>
+                <w:sz w:val="24"/>
+                <w:szCs w:val="24"/>
+              </w:rPr>
+            </w:pPr>
+            <w:r>
+              <w:rPr>
+                <w:sz w:val="24"/>
+                <w:szCs w:val="24"/>
+              </w:rPr>
+              <w:t>Returns lowest expression value</w:t>
+            </w:r>
+          </w:p>
+        </w:tc>
+      </w:tr>
+      <w:tr>
+        <w:tc>
+          <w:tcPr>
+            <w:tcW w:w="1525" w:type="dxa"/>
+          </w:tcPr>
+          <w:p>
+            <w:pPr>
+              <w:rPr>
+                <w:sz w:val="24"/>
+                <w:szCs w:val="24"/>
+              </w:rPr>
+            </w:pPr>
+            <w:r>
+              <w:rPr>
+                <w:sz w:val="24"/>
+                <w:szCs w:val="24"/>
+              </w:rPr>
+              <w:t>$</w:t>
+            </w:r>
+            <w:r>
+              <w:rPr>
+                <w:b/>
+                <w:bCs/>
+                <w:sz w:val="24"/>
+                <w:szCs w:val="24"/>
+              </w:rPr>
+              <w:t>avg</w:t>
+            </w:r>
+          </w:p>
+        </w:tc>
+        <w:tc>
+          <w:tcPr>
+            <w:tcW w:w="2430" w:type="dxa"/>
+          </w:tcPr>
+          <w:p>
+            <w:pPr>
+              <w:rPr>
+                <w:sz w:val="24"/>
+                <w:szCs w:val="24"/>
+              </w:rPr>
+            </w:pPr>
+            <w:r>
+              <w:rPr>
+                <w:sz w:val="24"/>
+                <w:szCs w:val="24"/>
+              </w:rPr>
+              <w:t>Returns average of numerical values</w:t>
+            </w:r>
+          </w:p>
+        </w:tc>
+        <w:tc>
+          <w:tcPr>
+            <w:tcW w:w="1620" w:type="dxa"/>
+          </w:tcPr>
+          <w:p>
+            <w:pPr>
+              <w:rPr>
+                <w:sz w:val="24"/>
+                <w:szCs w:val="24"/>
+              </w:rPr>
+            </w:pPr>
+            <w:r>
+              <w:rPr>
+                <w:sz w:val="24"/>
+                <w:szCs w:val="24"/>
+              </w:rPr>
+              <w:t>$</w:t>
+            </w:r>
+            <w:r>
+              <w:rPr>
+                <w:b/>
+                <w:bCs/>
+                <w:sz w:val="24"/>
+                <w:szCs w:val="24"/>
+              </w:rPr>
+              <w:t>push</w:t>
+            </w:r>
+          </w:p>
+        </w:tc>
+        <w:tc>
+          <w:tcPr>
+            <w:tcW w:w="2880" w:type="dxa"/>
+          </w:tcPr>
+          <w:p>
+            <w:pPr>
+              <w:rPr>
+                <w:sz w:val="24"/>
+                <w:szCs w:val="24"/>
+              </w:rPr>
+            </w:pPr>
+            <w:r>
+              <w:rPr>
+                <w:sz w:val="24"/>
+                <w:szCs w:val="24"/>
+              </w:rPr>
+              <w:t>Returns array of expression values</w:t>
+            </w:r>
+          </w:p>
+        </w:tc>
+      </w:tr>
+      <w:tr>
+        <w:tc>
+          <w:tcPr>
+            <w:tcW w:w="1525" w:type="dxa"/>
+          </w:tcPr>
+          <w:p>
+            <w:pPr>
+              <w:rPr>
+                <w:sz w:val="24"/>
+                <w:szCs w:val="24"/>
+              </w:rPr>
+            </w:pPr>
+            <w:r>
+              <w:rPr>
+                <w:sz w:val="24"/>
+                <w:szCs w:val="24"/>
+              </w:rPr>
+              <w:t>$</w:t>
+            </w:r>
+            <w:r>
+              <w:rPr>
+                <w:b/>
+                <w:bCs/>
+                <w:sz w:val="24"/>
+                <w:szCs w:val="24"/>
+              </w:rPr>
+              <w:t>count</w:t>
+            </w:r>
+          </w:p>
+        </w:tc>
+        <w:tc>
+          <w:tcPr>
+            <w:tcW w:w="2430" w:type="dxa"/>
+          </w:tcPr>
+          <w:p>
+            <w:pPr>
+              <w:rPr>
+                <w:sz w:val="24"/>
+                <w:szCs w:val="24"/>
+              </w:rPr>
+            </w:pPr>
+            <w:r>
+              <w:rPr>
+                <w:sz w:val="24"/>
+                <w:szCs w:val="24"/>
+              </w:rPr>
+              <w:t>Returns number of documents</w:t>
+            </w:r>
+          </w:p>
+        </w:tc>
+        <w:tc>
+          <w:tcPr>
+            <w:tcW w:w="1620" w:type="dxa"/>
+          </w:tcPr>
+          <w:p>
+            <w:pPr>
+              <w:rPr>
+                <w:sz w:val="24"/>
+                <w:szCs w:val="24"/>
+              </w:rPr>
+            </w:pPr>
+            <w:r>
+              <w:rPr>
+                <w:sz w:val="24"/>
+                <w:szCs w:val="24"/>
+              </w:rPr>
+              <w:t>$</w:t>
+            </w:r>
+            <w:proofErr w:type="spellStart"/>
+            <w:r>
+              <w:rPr>
+                <w:b/>
+                <w:bCs/>
+                <w:sz w:val="24"/>
+                <w:szCs w:val="24"/>
+              </w:rPr>
+              <w:t>stdDevPop</w:t>
+            </w:r>
+            <w:proofErr w:type="spellEnd"/>
+          </w:p>
+        </w:tc>
+        <w:tc>
+          <w:tcPr>
+            <w:tcW w:w="2880" w:type="dxa"/>
+          </w:tcPr>
+          <w:p>
+            <w:pPr>
+              <w:rPr>
+                <w:sz w:val="24"/>
+                <w:szCs w:val="24"/>
+              </w:rPr>
+            </w:pPr>
+            <w:r>
+              <w:rPr>
+                <w:sz w:val="24"/>
+                <w:szCs w:val="24"/>
+              </w:rPr>
+              <w:t>Returns population standard deviation value</w:t>
+            </w:r>
+          </w:p>
+        </w:tc>
+      </w:tr>
+      <w:tr>
+        <w:tc>
+          <w:tcPr>
+            <w:tcW w:w="1525" w:type="dxa"/>
+          </w:tcPr>
+          <w:p>
+            <w:pPr>
+              <w:rPr>
+                <w:sz w:val="24"/>
+                <w:szCs w:val="24"/>
+              </w:rPr>
+            </w:pPr>
+            <w:r>
+              <w:rPr>
+                <w:sz w:val="24"/>
+                <w:szCs w:val="24"/>
+              </w:rPr>
+              <w:t>$</w:t>
+            </w:r>
+            <w:r>
+              <w:rPr>
+                <w:b/>
+                <w:bCs/>
+                <w:sz w:val="24"/>
+                <w:szCs w:val="24"/>
+              </w:rPr>
+              <w:t>first</w:t>
+            </w:r>
+          </w:p>
+        </w:tc>
+        <w:tc>
+          <w:tcPr>
+            <w:tcW w:w="2430" w:type="dxa"/>
+          </w:tcPr>
+          <w:p>
+            <w:pPr>
+              <w:rPr>
+                <w:sz w:val="24"/>
+                <w:szCs w:val="24"/>
+              </w:rPr>
+            </w:pPr>
+            <w:r>
+              <w:rPr>
+                <w:sz w:val="24"/>
+                <w:szCs w:val="24"/>
+              </w:rPr>
+              <w:t>Returns value from first document</w:t>
+            </w:r>
+          </w:p>
+        </w:tc>
+        <w:tc>
+          <w:tcPr>
+            <w:tcW w:w="1620" w:type="dxa"/>
+          </w:tcPr>
+          <w:p>
+            <w:pPr>
+              <w:rPr>
+                <w:sz w:val="24"/>
+                <w:szCs w:val="24"/>
+              </w:rPr>
+            </w:pPr>
+            <w:r>
+              <w:rPr>
+                <w:sz w:val="24"/>
+                <w:szCs w:val="24"/>
+              </w:rPr>
+              <w:t>$</w:t>
+            </w:r>
+            <w:proofErr w:type="spellStart"/>
+            <w:r>
+              <w:rPr>
+                <w:b/>
+                <w:bCs/>
+                <w:sz w:val="24"/>
+                <w:szCs w:val="24"/>
+              </w:rPr>
+              <w:t>stdDevSamp</w:t>
+            </w:r>
+            <w:proofErr w:type="spellEnd"/>
+          </w:p>
+        </w:tc>
+        <w:tc>
+          <w:tcPr>
+            <w:tcW w:w="2880" w:type="dxa"/>
+          </w:tcPr>
+          <w:p>
+            <w:pPr>
+              <w:rPr>
+                <w:sz w:val="24"/>
+                <w:szCs w:val="24"/>
+              </w:rPr>
+            </w:pPr>
+            <w:r>
+              <w:rPr>
+                <w:sz w:val="24"/>
+                <w:szCs w:val="24"/>
+              </w:rPr>
+              <w:t>Returns sample standard deviation value</w:t>
+            </w:r>
+          </w:p>
+        </w:tc>
+      </w:tr>
+      <w:tr>
+        <w:tc>
+          <w:tcPr>
+            <w:tcW w:w="1525" w:type="dxa"/>
+          </w:tcPr>
+          <w:p>
+            <w:pPr>
+              <w:rPr>
+                <w:sz w:val="24"/>
+                <w:szCs w:val="24"/>
+              </w:rPr>
+            </w:pPr>
+            <w:r>
+              <w:rPr>
+                <w:sz w:val="24"/>
+                <w:szCs w:val="24"/>
+              </w:rPr>
+              <w:t>$</w:t>
+            </w:r>
+            <w:r>
+              <w:rPr>
+                <w:b/>
+                <w:bCs/>
+                <w:sz w:val="24"/>
+                <w:szCs w:val="24"/>
+              </w:rPr>
+              <w:t>last</w:t>
+            </w:r>
+          </w:p>
+        </w:tc>
+        <w:tc>
+          <w:tcPr>
+            <w:tcW w:w="2430" w:type="dxa"/>
+          </w:tcPr>
+          <w:p>
+            <w:pPr>
+              <w:rPr>
+                <w:sz w:val="24"/>
+                <w:szCs w:val="24"/>
+              </w:rPr>
+            </w:pPr>
+            <w:r>
+              <w:rPr>
+                <w:sz w:val="24"/>
+                <w:szCs w:val="24"/>
+              </w:rPr>
+              <w:t>Returns value from last document</w:t>
+            </w:r>
+          </w:p>
+        </w:tc>
+        <w:tc>
+          <w:tcPr>
+            <w:tcW w:w="1620" w:type="dxa"/>
+          </w:tcPr>
+          <w:p>
+            <w:pPr>
+              <w:rPr>
+                <w:sz w:val="24"/>
+                <w:szCs w:val="24"/>
+              </w:rPr>
+            </w:pPr>
+            <w:r>
+              <w:rPr>
+                <w:sz w:val="24"/>
+                <w:szCs w:val="24"/>
+              </w:rPr>
+              <w:t>$</w:t>
+            </w:r>
+            <w:r>
+              <w:rPr>
+                <w:b/>
+                <w:bCs/>
+                <w:sz w:val="24"/>
+                <w:szCs w:val="24"/>
+              </w:rPr>
+              <w:t>sum</w:t>
+            </w:r>
+          </w:p>
+        </w:tc>
+        <w:tc>
+          <w:tcPr>
+            <w:tcW w:w="2880" w:type="dxa"/>
+          </w:tcPr>
+          <w:p>
+            <w:pPr>
+              <w:rPr>
+                <w:sz w:val="24"/>
+                <w:szCs w:val="24"/>
+              </w:rPr>
+            </w:pPr>
+            <w:r>
+              <w:rPr>
+                <w:sz w:val="24"/>
+                <w:szCs w:val="24"/>
+              </w:rPr>
+              <w:t>Returns sum of numerical values</w:t>
+            </w:r>
+          </w:p>
+        </w:tc>
+      </w:tr>
+      <w:tr>
+        <w:trPr>
+          <w:gridAfter w:val="2"/>
+          <w:wAfter w:w="4500" w:type="dxa"/>
+        </w:trPr>
+        <w:tc>
+          <w:tcPr>
+            <w:tcW w:w="1525" w:type="dxa"/>
+          </w:tcPr>
+          <w:p>
+            <w:pPr>
+              <w:rPr>
+                <w:sz w:val="24"/>
+                <w:szCs w:val="24"/>
+              </w:rPr>
+            </w:pPr>
+            <w:r>
+              <w:rPr>
+                <w:sz w:val="24"/>
+                <w:szCs w:val="24"/>
+              </w:rPr>
+              <w:t>$</w:t>
+            </w:r>
+            <w:r>
+              <w:rPr>
+                <w:b/>
+                <w:bCs/>
+                <w:sz w:val="24"/>
+                <w:szCs w:val="24"/>
+              </w:rPr>
+              <w:t>max</w:t>
+            </w:r>
+          </w:p>
+        </w:tc>
+        <w:tc>
+          <w:tcPr>
+            <w:tcW w:w="2430" w:type="dxa"/>
+          </w:tcPr>
+          <w:p>
+            <w:pPr>
+              <w:rPr>
+                <w:sz w:val="24"/>
+                <w:szCs w:val="24"/>
+              </w:rPr>
+            </w:pPr>
+            <w:r>
+              <w:rPr>
+                <w:sz w:val="24"/>
+                <w:szCs w:val="24"/>
+              </w:rPr>
+              <w:t>Returns highest expression value</w:t>
+            </w:r>
+          </w:p>
+        </w:tc>
+      </w:tr>
+    </w:tbl>
+    <w:p>
+      <w:pPr>
+        <w:rPr>
+          <w:sz w:val="24"/>
+          <w:szCs w:val="24"/>
+        </w:rPr>
+      </w:pPr>
+    </w:p>
+    <w:p>
+      <w:pPr>
+        <w:rPr>
+          <w:sz w:val="24"/>
+          <w:szCs w:val="24"/>
+        </w:rPr>
+      </w:pPr>
+      <w:r>
+        <w:rPr>
+          <w:sz w:val="24"/>
+          <w:szCs w:val="24"/>
+        </w:rPr>
+        <w:t>More details about MongoDB’s aggregation framework syntax</w:t>
+      </w:r>
+      <w:r>
+        <w:rPr>
+          <w:sz w:val="24"/>
+          <w:szCs w:val="24"/>
+        </w:rPr>
+        <w:t xml:space="preserve"> and other expression operators</w:t>
+      </w:r>
+      <w:r>
+        <w:rPr>
+          <w:sz w:val="24"/>
+          <w:szCs w:val="24"/>
+        </w:rPr>
+        <w:t xml:space="preserve"> can be referred to the link below:</w:t>
+      </w:r>
+    </w:p>
+    <w:p>
+      <w:pPr>
+        <w:rPr>
+          <w:sz w:val="24"/>
+          <w:szCs w:val="24"/>
+        </w:rPr>
+      </w:pPr>
+      <w:hyperlink r:id="rId10" w:history="1">
+        <w:r>
+          <w:rPr>
+            <w:rStyle w:val="Hyperlink"/>
+            <w:sz w:val="24"/>
+            <w:szCs w:val="24"/>
+          </w:rPr>
+          <w:t>https://docs.mongodb.com/manual/meta/aggregation-quick-reference/</w:t>
+        </w:r>
+      </w:hyperlink>
     </w:p>
     <w:p>
       <w:pPr>
@@ -8044,6 +10734,95 @@
     </w:lvl>
   </w:abstractNum>
   <w:abstractNum w:abstractNumId="6" w15:restartNumberingAfterBreak="0">
+    <w:nsid w:val="333C5434"/>
+    <w:multiLevelType w:val="hybridMultilevel"/>
+    <w:tmpl w:val="B17A3026"/>
+    <w:lvl w:ilvl="0" w:tplc="FFFFFFFF">
+      <w:start w:val="1"/>
+      <w:numFmt w:val="decimal"/>
+      <w:lvlText w:val="%1."/>
+      <w:lvlJc w:val="left"/>
+      <w:pPr>
+        <w:ind w:left="720" w:hanging="360"/>
+      </w:pPr>
+      <w:rPr>
+        <w:rFonts w:hint="default"/>
+      </w:rPr>
+    </w:lvl>
+    <w:lvl w:ilvl="1" w:tplc="FFFFFFFF" w:tentative="1">
+      <w:start w:val="1"/>
+      <w:numFmt w:val="lowerLetter"/>
+      <w:lvlText w:val="%2."/>
+      <w:lvlJc w:val="left"/>
+      <w:pPr>
+        <w:ind w:left="1440" w:hanging="360"/>
+      </w:pPr>
+    </w:lvl>
+    <w:lvl w:ilvl="2" w:tplc="FFFFFFFF" w:tentative="1">
+      <w:start w:val="1"/>
+      <w:numFmt w:val="lowerRoman"/>
+      <w:lvlText w:val="%3."/>
+      <w:lvlJc w:val="right"/>
+      <w:pPr>
+        <w:ind w:left="2160" w:hanging="180"/>
+      </w:pPr>
+    </w:lvl>
+    <w:lvl w:ilvl="3" w:tplc="FFFFFFFF" w:tentative="1">
+      <w:start w:val="1"/>
+      <w:numFmt w:val="decimal"/>
+      <w:lvlText w:val="%4."/>
+      <w:lvlJc w:val="left"/>
+      <w:pPr>
+        <w:ind w:left="2880" w:hanging="360"/>
+      </w:pPr>
+    </w:lvl>
+    <w:lvl w:ilvl="4" w:tplc="FFFFFFFF" w:tentative="1">
+      <w:start w:val="1"/>
+      <w:numFmt w:val="lowerLetter"/>
+      <w:lvlText w:val="%5."/>
+      <w:lvlJc w:val="left"/>
+      <w:pPr>
+        <w:ind w:left="3600" w:hanging="360"/>
+      </w:pPr>
+    </w:lvl>
+    <w:lvl w:ilvl="5" w:tplc="FFFFFFFF" w:tentative="1">
+      <w:start w:val="1"/>
+      <w:numFmt w:val="lowerRoman"/>
+      <w:lvlText w:val="%6."/>
+      <w:lvlJc w:val="right"/>
+      <w:pPr>
+        <w:ind w:left="4320" w:hanging="180"/>
+      </w:pPr>
+    </w:lvl>
+    <w:lvl w:ilvl="6" w:tplc="FFFFFFFF" w:tentative="1">
+      <w:start w:val="1"/>
+      <w:numFmt w:val="decimal"/>
+      <w:lvlText w:val="%7."/>
+      <w:lvlJc w:val="left"/>
+      <w:pPr>
+        <w:ind w:left="5040" w:hanging="360"/>
+      </w:pPr>
+    </w:lvl>
+    <w:lvl w:ilvl="7" w:tplc="FFFFFFFF" w:tentative="1">
+      <w:start w:val="1"/>
+      <w:numFmt w:val="lowerLetter"/>
+      <w:lvlText w:val="%8."/>
+      <w:lvlJc w:val="left"/>
+      <w:pPr>
+        <w:ind w:left="5760" w:hanging="360"/>
+      </w:pPr>
+    </w:lvl>
+    <w:lvl w:ilvl="8" w:tplc="FFFFFFFF" w:tentative="1">
+      <w:start w:val="1"/>
+      <w:numFmt w:val="lowerRoman"/>
+      <w:lvlText w:val="%9."/>
+      <w:lvlJc w:val="right"/>
+      <w:pPr>
+        <w:ind w:left="6480" w:hanging="180"/>
+      </w:pPr>
+    </w:lvl>
+  </w:abstractNum>
+  <w:abstractNum w:abstractNumId="7" w15:restartNumberingAfterBreak="0">
     <w:nsid w:val="37ED3221"/>
     <w:multiLevelType w:val="hybridMultilevel"/>
     <w:tmpl w:val="F7E471E8"/>
@@ -8132,7 +10911,7 @@
       </w:pPr>
     </w:lvl>
   </w:abstractNum>
-  <w:abstractNum w:abstractNumId="7" w15:restartNumberingAfterBreak="0">
+  <w:abstractNum w:abstractNumId="8" w15:restartNumberingAfterBreak="0">
     <w:nsid w:val="47AB3AC5"/>
     <w:multiLevelType w:val="hybridMultilevel"/>
     <w:tmpl w:val="789A1208"/>
@@ -8221,7 +11000,7 @@
       </w:pPr>
     </w:lvl>
   </w:abstractNum>
-  <w:abstractNum w:abstractNumId="8" w15:restartNumberingAfterBreak="0">
+  <w:abstractNum w:abstractNumId="9" w15:restartNumberingAfterBreak="0">
     <w:nsid w:val="4956366C"/>
     <w:multiLevelType w:val="hybridMultilevel"/>
     <w:tmpl w:val="A9B27CA2"/>
@@ -8310,7 +11089,96 @@
       </w:pPr>
     </w:lvl>
   </w:abstractNum>
-  <w:abstractNum w:abstractNumId="9" w15:restartNumberingAfterBreak="0">
+  <w:abstractNum w:abstractNumId="10" w15:restartNumberingAfterBreak="0">
+    <w:nsid w:val="549C2F9B"/>
+    <w:multiLevelType w:val="hybridMultilevel"/>
+    <w:tmpl w:val="3B1627FA"/>
+    <w:lvl w:ilvl="0" w:tplc="0409000F">
+      <w:start w:val="1"/>
+      <w:numFmt w:val="decimal"/>
+      <w:lvlText w:val="%1."/>
+      <w:lvlJc w:val="left"/>
+      <w:pPr>
+        <w:ind w:left="720" w:hanging="360"/>
+      </w:pPr>
+      <w:rPr>
+        <w:rFonts w:hint="default"/>
+      </w:rPr>
+    </w:lvl>
+    <w:lvl w:ilvl="1" w:tplc="04090019">
+      <w:start w:val="1"/>
+      <w:numFmt w:val="lowerLetter"/>
+      <w:lvlText w:val="%2."/>
+      <w:lvlJc w:val="left"/>
+      <w:pPr>
+        <w:ind w:left="1440" w:hanging="360"/>
+      </w:pPr>
+    </w:lvl>
+    <w:lvl w:ilvl="2" w:tplc="0409001B" w:tentative="1">
+      <w:start w:val="1"/>
+      <w:numFmt w:val="lowerRoman"/>
+      <w:lvlText w:val="%3."/>
+      <w:lvlJc w:val="right"/>
+      <w:pPr>
+        <w:ind w:left="2160" w:hanging="180"/>
+      </w:pPr>
+    </w:lvl>
+    <w:lvl w:ilvl="3" w:tplc="0409000F" w:tentative="1">
+      <w:start w:val="1"/>
+      <w:numFmt w:val="decimal"/>
+      <w:lvlText w:val="%4."/>
+      <w:lvlJc w:val="left"/>
+      <w:pPr>
+        <w:ind w:left="2880" w:hanging="360"/>
+      </w:pPr>
+    </w:lvl>
+    <w:lvl w:ilvl="4" w:tplc="04090019" w:tentative="1">
+      <w:start w:val="1"/>
+      <w:numFmt w:val="lowerLetter"/>
+      <w:lvlText w:val="%5."/>
+      <w:lvlJc w:val="left"/>
+      <w:pPr>
+        <w:ind w:left="3600" w:hanging="360"/>
+      </w:pPr>
+    </w:lvl>
+    <w:lvl w:ilvl="5" w:tplc="0409001B" w:tentative="1">
+      <w:start w:val="1"/>
+      <w:numFmt w:val="lowerRoman"/>
+      <w:lvlText w:val="%6."/>
+      <w:lvlJc w:val="right"/>
+      <w:pPr>
+        <w:ind w:left="4320" w:hanging="180"/>
+      </w:pPr>
+    </w:lvl>
+    <w:lvl w:ilvl="6" w:tplc="0409000F" w:tentative="1">
+      <w:start w:val="1"/>
+      <w:numFmt w:val="decimal"/>
+      <w:lvlText w:val="%7."/>
+      <w:lvlJc w:val="left"/>
+      <w:pPr>
+        <w:ind w:left="5040" w:hanging="360"/>
+      </w:pPr>
+    </w:lvl>
+    <w:lvl w:ilvl="7" w:tplc="04090019" w:tentative="1">
+      <w:start w:val="1"/>
+      <w:numFmt w:val="lowerLetter"/>
+      <w:lvlText w:val="%8."/>
+      <w:lvlJc w:val="left"/>
+      <w:pPr>
+        <w:ind w:left="5760" w:hanging="360"/>
+      </w:pPr>
+    </w:lvl>
+    <w:lvl w:ilvl="8" w:tplc="0409001B" w:tentative="1">
+      <w:start w:val="1"/>
+      <w:numFmt w:val="lowerRoman"/>
+      <w:lvlText w:val="%9."/>
+      <w:lvlJc w:val="right"/>
+      <w:pPr>
+        <w:ind w:left="6480" w:hanging="180"/>
+      </w:pPr>
+    </w:lvl>
+  </w:abstractNum>
+  <w:abstractNum w:abstractNumId="11" w15:restartNumberingAfterBreak="0">
     <w:nsid w:val="56815E7F"/>
     <w:multiLevelType w:val="hybridMultilevel"/>
     <w:tmpl w:val="AE3E1AA8"/>
@@ -8399,7 +11267,209 @@
       </w:pPr>
     </w:lvl>
   </w:abstractNum>
-  <w:abstractNum w:abstractNumId="10" w15:restartNumberingAfterBreak="0">
+  <w:abstractNum w:abstractNumId="12" w15:restartNumberingAfterBreak="0">
+    <w:nsid w:val="56BF2286"/>
+    <w:multiLevelType w:val="hybridMultilevel"/>
+    <w:tmpl w:val="B17A3026"/>
+    <w:lvl w:ilvl="0" w:tplc="0409000F">
+      <w:start w:val="1"/>
+      <w:numFmt w:val="decimal"/>
+      <w:lvlText w:val="%1."/>
+      <w:lvlJc w:val="left"/>
+      <w:pPr>
+        <w:ind w:left="720" w:hanging="360"/>
+      </w:pPr>
+      <w:rPr>
+        <w:rFonts w:hint="default"/>
+      </w:rPr>
+    </w:lvl>
+    <w:lvl w:ilvl="1" w:tplc="04090019" w:tentative="1">
+      <w:start w:val="1"/>
+      <w:numFmt w:val="lowerLetter"/>
+      <w:lvlText w:val="%2."/>
+      <w:lvlJc w:val="left"/>
+      <w:pPr>
+        <w:ind w:left="1440" w:hanging="360"/>
+      </w:pPr>
+    </w:lvl>
+    <w:lvl w:ilvl="2" w:tplc="0409001B" w:tentative="1">
+      <w:start w:val="1"/>
+      <w:numFmt w:val="lowerRoman"/>
+      <w:lvlText w:val="%3."/>
+      <w:lvlJc w:val="right"/>
+      <w:pPr>
+        <w:ind w:left="2160" w:hanging="180"/>
+      </w:pPr>
+    </w:lvl>
+    <w:lvl w:ilvl="3" w:tplc="0409000F" w:tentative="1">
+      <w:start w:val="1"/>
+      <w:numFmt w:val="decimal"/>
+      <w:lvlText w:val="%4."/>
+      <w:lvlJc w:val="left"/>
+      <w:pPr>
+        <w:ind w:left="2880" w:hanging="360"/>
+      </w:pPr>
+    </w:lvl>
+    <w:lvl w:ilvl="4" w:tplc="04090019" w:tentative="1">
+      <w:start w:val="1"/>
+      <w:numFmt w:val="lowerLetter"/>
+      <w:lvlText w:val="%5."/>
+      <w:lvlJc w:val="left"/>
+      <w:pPr>
+        <w:ind w:left="3600" w:hanging="360"/>
+      </w:pPr>
+    </w:lvl>
+    <w:lvl w:ilvl="5" w:tplc="0409001B" w:tentative="1">
+      <w:start w:val="1"/>
+      <w:numFmt w:val="lowerRoman"/>
+      <w:lvlText w:val="%6."/>
+      <w:lvlJc w:val="right"/>
+      <w:pPr>
+        <w:ind w:left="4320" w:hanging="180"/>
+      </w:pPr>
+    </w:lvl>
+    <w:lvl w:ilvl="6" w:tplc="0409000F" w:tentative="1">
+      <w:start w:val="1"/>
+      <w:numFmt w:val="decimal"/>
+      <w:lvlText w:val="%7."/>
+      <w:lvlJc w:val="left"/>
+      <w:pPr>
+        <w:ind w:left="5040" w:hanging="360"/>
+      </w:pPr>
+    </w:lvl>
+    <w:lvl w:ilvl="7" w:tplc="04090019" w:tentative="1">
+      <w:start w:val="1"/>
+      <w:numFmt w:val="lowerLetter"/>
+      <w:lvlText w:val="%8."/>
+      <w:lvlJc w:val="left"/>
+      <w:pPr>
+        <w:ind w:left="5760" w:hanging="360"/>
+      </w:pPr>
+    </w:lvl>
+    <w:lvl w:ilvl="8" w:tplc="0409001B" w:tentative="1">
+      <w:start w:val="1"/>
+      <w:numFmt w:val="lowerRoman"/>
+      <w:lvlText w:val="%9."/>
+      <w:lvlJc w:val="right"/>
+      <w:pPr>
+        <w:ind w:left="6480" w:hanging="180"/>
+      </w:pPr>
+    </w:lvl>
+  </w:abstractNum>
+  <w:abstractNum w:abstractNumId="13" w15:restartNumberingAfterBreak="0">
+    <w:nsid w:val="612468FD"/>
+    <w:multiLevelType w:val="hybridMultilevel"/>
+    <w:tmpl w:val="976C8012"/>
+    <w:lvl w:ilvl="0" w:tplc="04B04CCC">
+      <w:start w:val="16"/>
+      <w:numFmt w:val="bullet"/>
+      <w:lvlText w:val="-"/>
+      <w:lvlJc w:val="left"/>
+      <w:pPr>
+        <w:ind w:left="1080" w:hanging="360"/>
+      </w:pPr>
+      <w:rPr>
+        <w:rFonts w:ascii="Calibri" w:eastAsiaTheme="minorEastAsia" w:hAnsi="Calibri" w:cs="Calibri" w:hint="default"/>
+      </w:rPr>
+    </w:lvl>
+    <w:lvl w:ilvl="1" w:tplc="04090003" w:tentative="1">
+      <w:start w:val="1"/>
+      <w:numFmt w:val="bullet"/>
+      <w:lvlText w:val="o"/>
+      <w:lvlJc w:val="left"/>
+      <w:pPr>
+        <w:ind w:left="1800" w:hanging="360"/>
+      </w:pPr>
+      <w:rPr>
+        <w:rFonts w:ascii="Courier New" w:hAnsi="Courier New" w:cs="Courier New" w:hint="default"/>
+      </w:rPr>
+    </w:lvl>
+    <w:lvl w:ilvl="2" w:tplc="04090005" w:tentative="1">
+      <w:start w:val="1"/>
+      <w:numFmt w:val="bullet"/>
+      <w:lvlText w:val=""/>
+      <w:lvlJc w:val="left"/>
+      <w:pPr>
+        <w:ind w:left="2520" w:hanging="360"/>
+      </w:pPr>
+      <w:rPr>
+        <w:rFonts w:ascii="Wingdings" w:hAnsi="Wingdings" w:hint="default"/>
+      </w:rPr>
+    </w:lvl>
+    <w:lvl w:ilvl="3" w:tplc="04090001" w:tentative="1">
+      <w:start w:val="1"/>
+      <w:numFmt w:val="bullet"/>
+      <w:lvlText w:val=""/>
+      <w:lvlJc w:val="left"/>
+      <w:pPr>
+        <w:ind w:left="3240" w:hanging="360"/>
+      </w:pPr>
+      <w:rPr>
+        <w:rFonts w:ascii="Symbol" w:hAnsi="Symbol" w:hint="default"/>
+      </w:rPr>
+    </w:lvl>
+    <w:lvl w:ilvl="4" w:tplc="04090003" w:tentative="1">
+      <w:start w:val="1"/>
+      <w:numFmt w:val="bullet"/>
+      <w:lvlText w:val="o"/>
+      <w:lvlJc w:val="left"/>
+      <w:pPr>
+        <w:ind w:left="3960" w:hanging="360"/>
+      </w:pPr>
+      <w:rPr>
+        <w:rFonts w:ascii="Courier New" w:hAnsi="Courier New" w:cs="Courier New" w:hint="default"/>
+      </w:rPr>
+    </w:lvl>
+    <w:lvl w:ilvl="5" w:tplc="04090005" w:tentative="1">
+      <w:start w:val="1"/>
+      <w:numFmt w:val="bullet"/>
+      <w:lvlText w:val=""/>
+      <w:lvlJc w:val="left"/>
+      <w:pPr>
+        <w:ind w:left="4680" w:hanging="360"/>
+      </w:pPr>
+      <w:rPr>
+        <w:rFonts w:ascii="Wingdings" w:hAnsi="Wingdings" w:hint="default"/>
+      </w:rPr>
+    </w:lvl>
+    <w:lvl w:ilvl="6" w:tplc="04090001" w:tentative="1">
+      <w:start w:val="1"/>
+      <w:numFmt w:val="bullet"/>
+      <w:lvlText w:val=""/>
+      <w:lvlJc w:val="left"/>
+      <w:pPr>
+        <w:ind w:left="5400" w:hanging="360"/>
+      </w:pPr>
+      <w:rPr>
+        <w:rFonts w:ascii="Symbol" w:hAnsi="Symbol" w:hint="default"/>
+      </w:rPr>
+    </w:lvl>
+    <w:lvl w:ilvl="7" w:tplc="04090003" w:tentative="1">
+      <w:start w:val="1"/>
+      <w:numFmt w:val="bullet"/>
+      <w:lvlText w:val="o"/>
+      <w:lvlJc w:val="left"/>
+      <w:pPr>
+        <w:ind w:left="6120" w:hanging="360"/>
+      </w:pPr>
+      <w:rPr>
+        <w:rFonts w:ascii="Courier New" w:hAnsi="Courier New" w:cs="Courier New" w:hint="default"/>
+      </w:rPr>
+    </w:lvl>
+    <w:lvl w:ilvl="8" w:tplc="04090005" w:tentative="1">
+      <w:start w:val="1"/>
+      <w:numFmt w:val="bullet"/>
+      <w:lvlText w:val=""/>
+      <w:lvlJc w:val="left"/>
+      <w:pPr>
+        <w:ind w:left="6840" w:hanging="360"/>
+      </w:pPr>
+      <w:rPr>
+        <w:rFonts w:ascii="Wingdings" w:hAnsi="Wingdings" w:hint="default"/>
+      </w:rPr>
+    </w:lvl>
+  </w:abstractNum>
+  <w:abstractNum w:abstractNumId="14" w15:restartNumberingAfterBreak="0">
     <w:nsid w:val="64A725FF"/>
     <w:multiLevelType w:val="hybridMultilevel"/>
     <w:tmpl w:val="BEAC4E10"/>
@@ -8488,7 +11558,7 @@
       </w:pPr>
     </w:lvl>
   </w:abstractNum>
-  <w:abstractNum w:abstractNumId="11" w15:restartNumberingAfterBreak="0">
+  <w:abstractNum w:abstractNumId="15" w15:restartNumberingAfterBreak="0">
     <w:nsid w:val="67A91CC2"/>
     <w:multiLevelType w:val="hybridMultilevel"/>
     <w:tmpl w:val="86C25648"/>
@@ -8577,7 +11647,7 @@
       </w:pPr>
     </w:lvl>
   </w:abstractNum>
-  <w:abstractNum w:abstractNumId="12" w15:restartNumberingAfterBreak="0">
+  <w:abstractNum w:abstractNumId="16" w15:restartNumberingAfterBreak="0">
     <w:nsid w:val="69147C84"/>
     <w:multiLevelType w:val="hybridMultilevel"/>
     <w:tmpl w:val="DD886E6C"/>
@@ -8666,7 +11736,7 @@
       </w:pPr>
     </w:lvl>
   </w:abstractNum>
-  <w:abstractNum w:abstractNumId="13" w15:restartNumberingAfterBreak="0">
+  <w:abstractNum w:abstractNumId="17" w15:restartNumberingAfterBreak="0">
     <w:nsid w:val="7104047D"/>
     <w:multiLevelType w:val="hybridMultilevel"/>
     <w:tmpl w:val="68029BF8"/>
@@ -8755,7 +11825,96 @@
       </w:pPr>
     </w:lvl>
   </w:abstractNum>
-  <w:abstractNum w:abstractNumId="14" w15:restartNumberingAfterBreak="0">
+  <w:abstractNum w:abstractNumId="18" w15:restartNumberingAfterBreak="0">
+    <w:nsid w:val="72DA6E51"/>
+    <w:multiLevelType w:val="hybridMultilevel"/>
+    <w:tmpl w:val="3CC4993A"/>
+    <w:lvl w:ilvl="0" w:tplc="0409000F">
+      <w:start w:val="1"/>
+      <w:numFmt w:val="decimal"/>
+      <w:lvlText w:val="%1."/>
+      <w:lvlJc w:val="left"/>
+      <w:pPr>
+        <w:ind w:left="720" w:hanging="360"/>
+      </w:pPr>
+      <w:rPr>
+        <w:rFonts w:hint="default"/>
+      </w:rPr>
+    </w:lvl>
+    <w:lvl w:ilvl="1" w:tplc="04090019" w:tentative="1">
+      <w:start w:val="1"/>
+      <w:numFmt w:val="lowerLetter"/>
+      <w:lvlText w:val="%2."/>
+      <w:lvlJc w:val="left"/>
+      <w:pPr>
+        <w:ind w:left="1440" w:hanging="360"/>
+      </w:pPr>
+    </w:lvl>
+    <w:lvl w:ilvl="2" w:tplc="0409001B" w:tentative="1">
+      <w:start w:val="1"/>
+      <w:numFmt w:val="lowerRoman"/>
+      <w:lvlText w:val="%3."/>
+      <w:lvlJc w:val="right"/>
+      <w:pPr>
+        <w:ind w:left="2160" w:hanging="180"/>
+      </w:pPr>
+    </w:lvl>
+    <w:lvl w:ilvl="3" w:tplc="0409000F" w:tentative="1">
+      <w:start w:val="1"/>
+      <w:numFmt w:val="decimal"/>
+      <w:lvlText w:val="%4."/>
+      <w:lvlJc w:val="left"/>
+      <w:pPr>
+        <w:ind w:left="2880" w:hanging="360"/>
+      </w:pPr>
+    </w:lvl>
+    <w:lvl w:ilvl="4" w:tplc="04090019" w:tentative="1">
+      <w:start w:val="1"/>
+      <w:numFmt w:val="lowerLetter"/>
+      <w:lvlText w:val="%5."/>
+      <w:lvlJc w:val="left"/>
+      <w:pPr>
+        <w:ind w:left="3600" w:hanging="360"/>
+      </w:pPr>
+    </w:lvl>
+    <w:lvl w:ilvl="5" w:tplc="0409001B" w:tentative="1">
+      <w:start w:val="1"/>
+      <w:numFmt w:val="lowerRoman"/>
+      <w:lvlText w:val="%6."/>
+      <w:lvlJc w:val="right"/>
+      <w:pPr>
+        <w:ind w:left="4320" w:hanging="180"/>
+      </w:pPr>
+    </w:lvl>
+    <w:lvl w:ilvl="6" w:tplc="0409000F" w:tentative="1">
+      <w:start w:val="1"/>
+      <w:numFmt w:val="decimal"/>
+      <w:lvlText w:val="%7."/>
+      <w:lvlJc w:val="left"/>
+      <w:pPr>
+        <w:ind w:left="5040" w:hanging="360"/>
+      </w:pPr>
+    </w:lvl>
+    <w:lvl w:ilvl="7" w:tplc="04090019" w:tentative="1">
+      <w:start w:val="1"/>
+      <w:numFmt w:val="lowerLetter"/>
+      <w:lvlText w:val="%8."/>
+      <w:lvlJc w:val="left"/>
+      <w:pPr>
+        <w:ind w:left="5760" w:hanging="360"/>
+      </w:pPr>
+    </w:lvl>
+    <w:lvl w:ilvl="8" w:tplc="0409001B" w:tentative="1">
+      <w:start w:val="1"/>
+      <w:numFmt w:val="lowerRoman"/>
+      <w:lvlText w:val="%9."/>
+      <w:lvlJc w:val="right"/>
+      <w:pPr>
+        <w:ind w:left="6480" w:hanging="180"/>
+      </w:pPr>
+    </w:lvl>
+  </w:abstractNum>
+  <w:abstractNum w:abstractNumId="19" w15:restartNumberingAfterBreak="0">
     <w:nsid w:val="7E166BDF"/>
     <w:multiLevelType w:val="hybridMultilevel"/>
     <w:tmpl w:val="5BB2286A"/>
@@ -8844,7 +12003,7 @@
       </w:pPr>
     </w:lvl>
   </w:abstractNum>
-  <w:abstractNum w:abstractNumId="15" w15:restartNumberingAfterBreak="0">
+  <w:abstractNum w:abstractNumId="20" w15:restartNumberingAfterBreak="0">
     <w:nsid w:val="7F0D70A8"/>
     <w:multiLevelType w:val="hybridMultilevel"/>
     <w:tmpl w:val="F594D008"/>
@@ -8934,7 +12093,7 @@
     </w:lvl>
   </w:abstractNum>
   <w:num w:numId="1">
-    <w:abstractNumId w:val="6"/>
+    <w:abstractNumId w:val="7"/>
   </w:num>
   <w:num w:numId="2">
     <w:abstractNumId w:val="0"/>
@@ -8946,13 +12105,13 @@
     <w:abstractNumId w:val="1"/>
   </w:num>
   <w:num w:numId="5">
-    <w:abstractNumId w:val="11"/>
+    <w:abstractNumId w:val="15"/>
   </w:num>
   <w:num w:numId="6">
     <w:abstractNumId w:val="2"/>
   </w:num>
   <w:num w:numId="7">
-    <w:abstractNumId w:val="10"/>
+    <w:abstractNumId w:val="14"/>
   </w:num>
   <w:num w:numId="8">
     <w:abstractNumId w:val="4"/>
@@ -8961,25 +12120,40 @@
     <w:abstractNumId w:val="5"/>
   </w:num>
   <w:num w:numId="10">
+    <w:abstractNumId w:val="16"/>
+  </w:num>
+  <w:num w:numId="11">
+    <w:abstractNumId w:val="11"/>
+  </w:num>
+  <w:num w:numId="12">
+    <w:abstractNumId w:val="17"/>
+  </w:num>
+  <w:num w:numId="13">
+    <w:abstractNumId w:val="20"/>
+  </w:num>
+  <w:num w:numId="14">
+    <w:abstractNumId w:val="19"/>
+  </w:num>
+  <w:num w:numId="15">
+    <w:abstractNumId w:val="9"/>
+  </w:num>
+  <w:num w:numId="16">
+    <w:abstractNumId w:val="8"/>
+  </w:num>
+  <w:num w:numId="17">
+    <w:abstractNumId w:val="10"/>
+  </w:num>
+  <w:num w:numId="18">
+    <w:abstractNumId w:val="18"/>
+  </w:num>
+  <w:num w:numId="19">
     <w:abstractNumId w:val="12"/>
   </w:num>
-  <w:num w:numId="11">
-    <w:abstractNumId w:val="9"/>
+  <w:num w:numId="20">
+    <w:abstractNumId w:val="6"/>
   </w:num>
-  <w:num w:numId="12">
+  <w:num w:numId="21">
     <w:abstractNumId w:val="13"/>
-  </w:num>
-  <w:num w:numId="13">
-    <w:abstractNumId w:val="15"/>
-  </w:num>
-  <w:num w:numId="14">
-    <w:abstractNumId w:val="14"/>
-  </w:num>
-  <w:num w:numId="15">
-    <w:abstractNumId w:val="8"/>
-  </w:num>
-  <w:num w:numId="16">
-    <w:abstractNumId w:val="7"/>
   </w:num>
 </w:numbering>
 </file>

</xml_diff>